<commit_message>
Update the page numbers in the table of contents
</commit_message>
<xml_diff>
--- a/amie_rabbitmq_implementation_sso.docx
+++ b/amie_rabbitmq_implementation_sso.docx
@@ -10,6 +10,7 @@
           <w:szCs w:val="44"/>
         </w:rPr>
       </w:pPr>
+      <w:bookmarkStart w:id="0" w:name="_GoBack"/>
       <w:r>
         <w:rPr>
           <w:sz w:val="44"/>
@@ -46,6 +47,7 @@
         <w:t xml:space="preserve"> for XSEDE SSO Hub</w:t>
       </w:r>
     </w:p>
+    <w:bookmarkEnd w:id="0"/>
     <w:p/>
     <w:sdt>
       <w:sdtPr>
@@ -152,7 +154,7 @@
                 <w:noProof/>
                 <w:webHidden/>
               </w:rPr>
-              <w:t>1</w:t>
+              <w:t>2</w:t>
             </w:r>
             <w:r>
               <w:rPr>
@@ -586,7 +588,7 @@
                 <w:noProof/>
                 <w:webHidden/>
               </w:rPr>
-              <w:t>12</w:t>
+              <w:t>11</w:t>
             </w:r>
             <w:r>
               <w:rPr>
@@ -659,7 +661,7 @@
                 <w:noProof/>
                 <w:webHidden/>
               </w:rPr>
-              <w:t>12</w:t>
+              <w:t>11</w:t>
             </w:r>
             <w:r>
               <w:rPr>
@@ -730,7 +732,7 @@
                 <w:noProof/>
                 <w:webHidden/>
               </w:rPr>
-              <w:t>12</w:t>
+              <w:t>11</w:t>
             </w:r>
             <w:r>
               <w:rPr>
@@ -801,7 +803,7 @@
                 <w:noProof/>
                 <w:webHidden/>
               </w:rPr>
-              <w:t>12</w:t>
+              <w:t>11</w:t>
             </w:r>
             <w:r>
               <w:rPr>
@@ -874,7 +876,7 @@
                 <w:noProof/>
                 <w:webHidden/>
               </w:rPr>
-              <w:t>14</w:t>
+              <w:t>13</w:t>
             </w:r>
             <w:r>
               <w:rPr>
@@ -947,7 +949,7 @@
                 <w:noProof/>
                 <w:webHidden/>
               </w:rPr>
-              <w:t>17</w:t>
+              <w:t>16</w:t>
             </w:r>
             <w:r>
               <w:rPr>
@@ -1020,7 +1022,7 @@
                 <w:noProof/>
                 <w:webHidden/>
               </w:rPr>
-              <w:t>17</w:t>
+              <w:t>16</w:t>
             </w:r>
             <w:r>
               <w:rPr>
@@ -1093,7 +1095,7 @@
                 <w:noProof/>
                 <w:webHidden/>
               </w:rPr>
-              <w:t>19</w:t>
+              <w:t>18</w:t>
             </w:r>
             <w:r>
               <w:rPr>
@@ -1166,7 +1168,7 @@
                 <w:noProof/>
                 <w:webHidden/>
               </w:rPr>
-              <w:t>22</w:t>
+              <w:t>21</w:t>
             </w:r>
             <w:r>
               <w:rPr>
@@ -1239,7 +1241,7 @@
                 <w:noProof/>
                 <w:webHidden/>
               </w:rPr>
-              <w:t>22</w:t>
+              <w:t>21</w:t>
             </w:r>
             <w:r>
               <w:rPr>
@@ -1312,7 +1314,7 @@
                 <w:noProof/>
                 <w:webHidden/>
               </w:rPr>
-              <w:t>22</w:t>
+              <w:t>21</w:t>
             </w:r>
             <w:r>
               <w:rPr>
@@ -1385,7 +1387,7 @@
                 <w:noProof/>
                 <w:webHidden/>
               </w:rPr>
-              <w:t>24</w:t>
+              <w:t>23</w:t>
             </w:r>
             <w:r>
               <w:rPr>
@@ -1458,7 +1460,7 @@
                 <w:noProof/>
                 <w:webHidden/>
               </w:rPr>
-              <w:t>25</w:t>
+              <w:t>24</w:t>
             </w:r>
             <w:r>
               <w:rPr>
@@ -1491,7 +1493,7 @@
           <w:szCs w:val="32"/>
         </w:rPr>
       </w:pPr>
-      <w:bookmarkStart w:id="0" w:name="_Toc511396315"/>
+      <w:bookmarkStart w:id="1" w:name="_Toc511396315"/>
       <w:r>
         <w:br w:type="page"/>
       </w:r>
@@ -1504,7 +1506,7 @@
         <w:lastRenderedPageBreak/>
         <w:t>AMIE Introduction</w:t>
       </w:r>
-      <w:bookmarkEnd w:id="0"/>
+      <w:bookmarkEnd w:id="1"/>
     </w:p>
     <w:p>
       <w:r>
@@ -1572,11 +1574,11 @@
       <w:pPr>
         <w:pStyle w:val="Heading1"/>
       </w:pPr>
-      <w:bookmarkStart w:id="1" w:name="_Toc511396316"/>
+      <w:bookmarkStart w:id="2" w:name="_Toc511396316"/>
       <w:r>
         <w:t>AMIE Transactions</w:t>
       </w:r>
-      <w:bookmarkEnd w:id="1"/>
+      <w:bookmarkEnd w:id="2"/>
     </w:p>
     <w:p/>
     <w:p>
@@ -1606,11 +1608,11 @@
       <w:pPr>
         <w:pStyle w:val="Heading2"/>
       </w:pPr>
-      <w:bookmarkStart w:id="2" w:name="_Toc511396317"/>
+      <w:bookmarkStart w:id="3" w:name="_Toc511396317"/>
       <w:r>
         <w:t>Project Create transaction</w:t>
       </w:r>
-      <w:bookmarkEnd w:id="2"/>
+      <w:bookmarkEnd w:id="3"/>
     </w:p>
     <w:p>
       <w:r>
@@ -1881,11 +1883,11 @@
       <w:pPr>
         <w:pStyle w:val="Heading3"/>
       </w:pPr>
-      <w:bookmarkStart w:id="3" w:name="_Toc511396318"/>
+      <w:bookmarkStart w:id="4" w:name="_Toc511396318"/>
       <w:r>
         <w:t>Example Project Create Transaction</w:t>
       </w:r>
-      <w:bookmarkEnd w:id="3"/>
+      <w:bookmarkEnd w:id="4"/>
     </w:p>
     <w:p/>
     <w:p>
@@ -4928,12 +4930,7 @@
         <w:t>N</w:t>
       </w:r>
       <w:r>
-        <w:t>otify Pro</w:t>
-      </w:r>
-      <w:bookmarkStart w:id="4" w:name="_GoBack"/>
-      <w:bookmarkEnd w:id="4"/>
-      <w:r>
-        <w:t>ject Create</w:t>
+        <w:t>otify Project Create</w:t>
       </w:r>
     </w:p>
     <w:p>
@@ -33184,7 +33181,7 @@
 </file>
 
 <file path=customXml/itemProps1.xml><?xml version="1.0" encoding="utf-8"?>
-<ds:datastoreItem xmlns:ds="http://schemas.openxmlformats.org/officeDocument/2006/customXml" ds:itemID="{8A145480-40FB-6642-8698-10BFD983241C}">
+<ds:datastoreItem xmlns:ds="http://schemas.openxmlformats.org/officeDocument/2006/customXml" ds:itemID="{907EBFAF-97D7-E543-9D14-59B5997C6D6E}">
   <ds:schemaRefs>
     <ds:schemaRef ds:uri="http://schemas.openxmlformats.org/officeDocument/2006/bibliography"/>
   </ds:schemaRefs>

</xml_diff>

<commit_message>
use higher resolution diagram
</commit_message>
<xml_diff>
--- a/amie_rabbitmq_implementation_sso.docx
+++ b/amie_rabbitmq_implementation_sso.docx
@@ -15,16 +15,7 @@
           <w:sz w:val="44"/>
           <w:szCs w:val="44"/>
         </w:rPr>
-        <w:t xml:space="preserve">AMIE </w:t>
-      </w:r>
-      <w:bookmarkStart w:id="0" w:name="_GoBack"/>
-      <w:bookmarkEnd w:id="0"/>
-      <w:r>
-        <w:rPr>
-          <w:sz w:val="44"/>
-          <w:szCs w:val="44"/>
-        </w:rPr>
-        <w:t>RabbitMQ</w:t>
+        <w:t>AMIE RabbitMQ</w:t>
       </w:r>
       <w:r>
         <w:rPr>
@@ -1670,12 +1661,12 @@
       <w:pPr>
         <w:pStyle w:val="Heading1"/>
       </w:pPr>
-      <w:bookmarkStart w:id="1" w:name="_Toc525541"/>
+      <w:bookmarkStart w:id="0" w:name="_Toc525541"/>
       <w:r>
         <w:lastRenderedPageBreak/>
         <w:t>AMIE Introduction</w:t>
       </w:r>
-      <w:bookmarkEnd w:id="1"/>
+      <w:bookmarkEnd w:id="0"/>
     </w:p>
     <w:p/>
     <w:p>
@@ -1714,15 +1705,16 @@
     </w:p>
     <w:p/>
     <w:p>
+      <w:bookmarkStart w:id="1" w:name="_GoBack"/>
       <w:r>
         <w:rPr>
           <w:noProof/>
         </w:rPr>
         <w:drawing>
-          <wp:inline distT="0" distB="0" distL="0" distR="0" wp14:anchorId="7A431681" wp14:editId="4C443E8E">
-            <wp:extent cx="5943600" cy="3343275"/>
+          <wp:inline distT="0" distB="0" distL="0" distR="0" wp14:anchorId="3652B1F5" wp14:editId="060FB6F5">
+            <wp:extent cx="5943600" cy="3342640"/>
             <wp:effectExtent l="0" t="0" r="0" b="0"/>
-            <wp:docPr id="1" name="Picture 1"/>
+            <wp:docPr id="2" name="Picture 2"/>
             <wp:cNvGraphicFramePr>
               <a:graphicFrameLocks xmlns:a="http://schemas.openxmlformats.org/drawingml/2006/main" noChangeAspect="1"/>
             </wp:cNvGraphicFramePr>
@@ -1730,7 +1722,7 @@
               <a:graphicData uri="http://schemas.openxmlformats.org/drawingml/2006/picture">
                 <pic:pic xmlns:pic="http://schemas.openxmlformats.org/drawingml/2006/picture">
                   <pic:nvPicPr>
-                    <pic:cNvPr id="1" name="amie_diagram.jpg"/>
+                    <pic:cNvPr id="2" name="amie_diagram.jpg"/>
                     <pic:cNvPicPr/>
                   </pic:nvPicPr>
                   <pic:blipFill>
@@ -1748,7 +1740,7 @@
                   <pic:spPr>
                     <a:xfrm>
                       <a:off x="0" y="0"/>
-                      <a:ext cx="5943600" cy="3343275"/>
+                      <a:ext cx="5943600" cy="3342640"/>
                     </a:xfrm>
                     <a:prstGeom prst="rect">
                       <a:avLst/>
@@ -1760,6 +1752,7 @@
           </wp:inline>
         </w:drawing>
       </w:r>
+      <w:bookmarkEnd w:id="1"/>
     </w:p>
     <w:p>
       <w:r>
@@ -34379,7 +34372,7 @@
 </file>
 
 <file path=customXml/itemProps1.xml><?xml version="1.0" encoding="utf-8"?>
-<ds:datastoreItem xmlns:ds="http://schemas.openxmlformats.org/officeDocument/2006/customXml" ds:itemID="{75DDBA78-5F7A-F24E-A39B-E7DB5F283749}">
+<ds:datastoreItem xmlns:ds="http://schemas.openxmlformats.org/officeDocument/2006/customXml" ds:itemID="{0A70FD81-1F7A-F048-A9E8-16FD847EAB91}">
   <ds:schemaRefs>
     <ds:schemaRef ds:uri="http://schemas.openxmlformats.org/officeDocument/2006/bibliography"/>
   </ds:schemaRefs>

</xml_diff>

<commit_message>
clarify site_person_id for XSEDE wording in request_project_create detail
</commit_message>
<xml_diff>
--- a/amie_rabbitmq_implementation_sso.docx
+++ b/amie_rabbitmq_implementation_sso.docx
@@ -403,21 +403,7 @@
                 <w:rStyle w:val="Hyperlink"/>
                 <w:noProof/>
               </w:rPr>
-              <w:t>Existi</w:t>
-            </w:r>
-            <w:r>
-              <w:rPr>
-                <w:rStyle w:val="Hyperlink"/>
-                <w:noProof/>
-              </w:rPr>
-              <w:t>n</w:t>
-            </w:r>
-            <w:r>
-              <w:rPr>
-                <w:rStyle w:val="Hyperlink"/>
-                <w:noProof/>
-              </w:rPr>
-              <w:t>g AMIE users</w:t>
+              <w:t>Existing AMIE users</w:t>
             </w:r>
             <w:r>
               <w:rPr>
@@ -1705,7 +1691,6 @@
     </w:p>
     <w:p/>
     <w:p>
-      <w:bookmarkStart w:id="1" w:name="_GoBack"/>
       <w:r>
         <w:rPr>
           <w:noProof/>
@@ -1752,7 +1737,6 @@
           </wp:inline>
         </w:drawing>
       </w:r>
-      <w:bookmarkEnd w:id="1"/>
     </w:p>
     <w:p>
       <w:r>
@@ -1810,10 +1794,7 @@
         <w:t xml:space="preserve">transaction </w:t>
       </w:r>
       <w:r>
-        <w:t>sequences that you will need to implement to start are Project Create and Account Create.  Project Create will create a project with a Project Lead (Principal Investigator).  Account Create will add additional users to the project.</w:t>
-      </w:r>
-      <w:r>
-        <w:t xml:space="preserve">  These packet sequences allow XSEDE to </w:t>
+        <w:t xml:space="preserve">sequences that you will need to implement to start are Project Create and Account Create.  Project Create will create a project with a Project Lead (Principal Investigator).  Account Create will add additional users to the project.  These packet sequences allow XSEDE to </w:t>
       </w:r>
       <w:r>
         <w:lastRenderedPageBreak/>
@@ -1849,14 +1830,14 @@
       <w:pPr>
         <w:pStyle w:val="Heading1"/>
       </w:pPr>
-      <w:bookmarkStart w:id="2" w:name="_Toc525542"/>
+      <w:bookmarkStart w:id="1" w:name="_Toc525542"/>
       <w:r>
         <w:t xml:space="preserve">AMIE RabbitMQ Transfer </w:t>
       </w:r>
       <w:r>
         <w:t>Setup Instructions</w:t>
       </w:r>
-      <w:bookmarkEnd w:id="2"/>
+      <w:bookmarkEnd w:id="1"/>
     </w:p>
     <w:p/>
     <w:p>
@@ -2036,7 +2017,7 @@
       <w:pPr>
         <w:pStyle w:val="Heading1"/>
       </w:pPr>
-      <w:bookmarkStart w:id="3" w:name="_Toc525543"/>
+      <w:bookmarkStart w:id="2" w:name="_Toc525543"/>
       <w:r>
         <w:t xml:space="preserve">AMIE RabbitMQ Transfer Reference </w:t>
       </w:r>
@@ -2049,7 +2030,7 @@
       <w:r>
         <w:t>nstallation</w:t>
       </w:r>
-      <w:bookmarkEnd w:id="3"/>
+      <w:bookmarkEnd w:id="2"/>
     </w:p>
     <w:p/>
     <w:p>
@@ -2086,11 +2067,11 @@
       <w:pPr>
         <w:pStyle w:val="Heading3"/>
       </w:pPr>
-      <w:bookmarkStart w:id="4" w:name="_Toc525544"/>
+      <w:bookmarkStart w:id="3" w:name="_Toc525544"/>
       <w:r>
         <w:t>Installation</w:t>
       </w:r>
-      <w:bookmarkEnd w:id="4"/>
+      <w:bookmarkEnd w:id="3"/>
     </w:p>
     <w:p>
       <w:pPr>
@@ -4672,12 +4653,12 @@
       <w:pPr>
         <w:pStyle w:val="Heading3"/>
       </w:pPr>
-      <w:bookmarkStart w:id="5" w:name="_Toc525545"/>
+      <w:bookmarkStart w:id="4" w:name="_Toc525545"/>
       <w:r>
         <w:lastRenderedPageBreak/>
         <w:t>Existing AMIE users</w:t>
       </w:r>
-      <w:bookmarkEnd w:id="5"/>
+      <w:bookmarkEnd w:id="4"/>
     </w:p>
     <w:p/>
     <w:p>
@@ -5163,7 +5144,7 @@
       <w:pPr>
         <w:pStyle w:val="Heading1"/>
       </w:pPr>
-      <w:bookmarkStart w:id="6" w:name="_Toc525546"/>
+      <w:bookmarkStart w:id="5" w:name="_Toc525546"/>
       <w:r>
         <w:lastRenderedPageBreak/>
         <w:t>AMIE Transactions</w:t>
@@ -5171,7 +5152,7 @@
       <w:r>
         <w:t xml:space="preserve"> Implementation</w:t>
       </w:r>
-      <w:bookmarkEnd w:id="6"/>
+      <w:bookmarkEnd w:id="5"/>
     </w:p>
     <w:p/>
     <w:p>
@@ -5216,16 +5197,7 @@
     </w:p>
     <w:p>
       <w:r>
-        <w:t xml:space="preserve">You need to implement the packet handling process to work at your site creating users and projects as described in this </w:t>
-      </w:r>
-      <w:r>
-        <w:t>section</w:t>
-      </w:r>
-      <w:r>
-        <w:t>.  You will read incoming packets from the in_folder and write your responses to the out_folder</w:t>
-      </w:r>
-      <w:r>
-        <w:t xml:space="preserve"> as defined in the configuration file from the software install step</w:t>
+        <w:t>You need to implement the packet handling process to work at your site creating users and projects as described in this section.  You will read incoming packets from the in_folder and write your responses to the out_folder as defined in the configuration file from the software install step</w:t>
       </w:r>
       <w:r>
         <w:t xml:space="preserve"> if you are using the reference installation</w:t>
@@ -5240,11 +5212,11 @@
       <w:pPr>
         <w:pStyle w:val="Heading2"/>
       </w:pPr>
-      <w:bookmarkStart w:id="7" w:name="_Toc525547"/>
+      <w:bookmarkStart w:id="6" w:name="_Toc525547"/>
       <w:r>
         <w:t>Project Create transaction</w:t>
       </w:r>
-      <w:bookmarkEnd w:id="7"/>
+      <w:bookmarkEnd w:id="6"/>
     </w:p>
     <w:p>
       <w:r>
@@ -5502,12 +5474,12 @@
       <w:pPr>
         <w:pStyle w:val="Heading3"/>
       </w:pPr>
-      <w:bookmarkStart w:id="8" w:name="_Toc525548"/>
+      <w:bookmarkStart w:id="7" w:name="_Toc525548"/>
       <w:r>
         <w:lastRenderedPageBreak/>
         <w:t>Example Project Create Transaction</w:t>
       </w:r>
-      <w:bookmarkEnd w:id="8"/>
+      <w:bookmarkEnd w:id="7"/>
     </w:p>
     <w:p/>
     <w:p>
@@ -5526,26 +5498,78 @@
           <w:numId w:val="3"/>
         </w:numPr>
         <w:rPr>
-          <w:rStyle w:val="s1"/>
-        </w:rPr>
-      </w:pPr>
-      <w:r>
-        <w:t>T</w:t>
-      </w:r>
-      <w:r>
-        <w:t xml:space="preserve">he </w:t>
-      </w:r>
-      <w:r>
-        <w:rPr>
-          <w:rStyle w:val="s1"/>
-        </w:rPr>
-        <w:t>X-PORTAL site_person_id will be the XSEDE username used to log i</w:t>
-      </w:r>
-      <w:r>
-        <w:rPr>
-          <w:rStyle w:val="s1"/>
-        </w:rPr>
-        <w:t>nto your site from the SSO hub.</w:t>
+          <w:rFonts w:ascii="Times New Roman" w:eastAsia="Times New Roman" w:hAnsi="Times New Roman" w:cs="Times New Roman"/>
+        </w:rPr>
+      </w:pPr>
+      <w:r>
+        <w:rPr>
+          <w:rFonts w:ascii="Helvetica" w:eastAsia="Times New Roman" w:hAnsi="Helvetica" w:cs="Times New Roman"/>
+          <w:color w:val="333333"/>
+          <w:sz w:val="21"/>
+          <w:szCs w:val="21"/>
+          <w:shd w:val="clear" w:color="auto" w:fill="FFFFFF"/>
+        </w:rPr>
+        <w:t>In &lt;site_person_id&gt;, when site is "X-PORTAL" the associated person_id is the user’s XSEDE (X</w:t>
+      </w:r>
+      <w:r>
+        <w:rPr>
+          <w:rFonts w:ascii="Helvetica" w:eastAsia="Times New Roman" w:hAnsi="Helvetica" w:cs="Times New Roman"/>
+          <w:color w:val="333333"/>
+          <w:sz w:val="21"/>
+          <w:szCs w:val="21"/>
+          <w:shd w:val="clear" w:color="auto" w:fill="FFFFFF"/>
+        </w:rPr>
+        <w:t xml:space="preserve">SEDE </w:t>
+      </w:r>
+      <w:r>
+        <w:rPr>
+          <w:rFonts w:ascii="Helvetica" w:eastAsia="Times New Roman" w:hAnsi="Helvetica" w:cs="Times New Roman"/>
+          <w:color w:val="333333"/>
+          <w:sz w:val="21"/>
+          <w:szCs w:val="21"/>
+          <w:shd w:val="clear" w:color="auto" w:fill="FFFFFF"/>
+        </w:rPr>
+        <w:t>U</w:t>
+      </w:r>
+      <w:r>
+        <w:rPr>
+          <w:rFonts w:ascii="Helvetica" w:eastAsia="Times New Roman" w:hAnsi="Helvetica" w:cs="Times New Roman"/>
+          <w:color w:val="333333"/>
+          <w:sz w:val="21"/>
+          <w:szCs w:val="21"/>
+          <w:shd w:val="clear" w:color="auto" w:fill="FFFFFF"/>
+        </w:rPr>
+        <w:t xml:space="preserve">ser </w:t>
+      </w:r>
+      <w:r>
+        <w:rPr>
+          <w:rFonts w:ascii="Helvetica" w:eastAsia="Times New Roman" w:hAnsi="Helvetica" w:cs="Times New Roman"/>
+          <w:color w:val="333333"/>
+          <w:sz w:val="21"/>
+          <w:szCs w:val="21"/>
+          <w:shd w:val="clear" w:color="auto" w:fill="FFFFFF"/>
+        </w:rPr>
+        <w:t>P</w:t>
+      </w:r>
+      <w:r>
+        <w:rPr>
+          <w:rFonts w:ascii="Helvetica" w:eastAsia="Times New Roman" w:hAnsi="Helvetica" w:cs="Times New Roman"/>
+          <w:color w:val="333333"/>
+          <w:sz w:val="21"/>
+          <w:szCs w:val="21"/>
+          <w:shd w:val="clear" w:color="auto" w:fill="FFFFFF"/>
+        </w:rPr>
+        <w:t>ortal</w:t>
+      </w:r>
+      <w:r>
+        <w:rPr>
+          <w:rFonts w:ascii="Helvetica" w:eastAsia="Times New Roman" w:hAnsi="Helvetica" w:cs="Times New Roman"/>
+          <w:color w:val="333333"/>
+          <w:sz w:val="21"/>
+          <w:szCs w:val="21"/>
+          <w:shd w:val="clear" w:color="auto" w:fill="FFFFFF"/>
+        </w:rPr>
+        <w:t>) username.</w:t>
       </w:r>
     </w:p>
     <w:p>
@@ -5563,76 +5587,949 @@
         <w:rPr>
           <w:rStyle w:val="s1"/>
         </w:rPr>
-        <w:t xml:space="preserve">If person_id is included in this </w:t>
+        <w:t xml:space="preserve">If </w:t>
+      </w:r>
+      <w:r>
+        <w:rPr>
+          <w:rStyle w:val="s1"/>
+        </w:rPr>
+        <w:t>&lt;</w:t>
+      </w:r>
+      <w:r>
+        <w:rPr>
+          <w:rStyle w:val="s1"/>
+        </w:rPr>
+        <w:t>person_id</w:t>
+      </w:r>
+      <w:r>
+        <w:rPr>
+          <w:rStyle w:val="s1"/>
+        </w:rPr>
+        <w:t>&gt;</w:t>
+      </w:r>
+      <w:r>
+        <w:rPr>
+          <w:rStyle w:val="s1"/>
+        </w:rPr>
+        <w:t xml:space="preserve"> is included in this packet then your local user is already mapped to the XSEDE user</w:t>
+      </w:r>
+      <w:r>
+        <w:rPr>
+          <w:rStyle w:val="s1"/>
+        </w:rPr>
+        <w:t xml:space="preserve"> and the notify </w:t>
+      </w:r>
+      <w:r>
+        <w:rPr>
+          <w:rStyle w:val="s1"/>
+        </w:rPr>
+        <w:t xml:space="preserve">project create response packet </w:t>
+      </w:r>
+      <w:bookmarkStart w:id="8" w:name="_GoBack"/>
+      <w:bookmarkEnd w:id="8"/>
+      <w:r>
+        <w:rPr>
+          <w:rStyle w:val="s1"/>
+        </w:rPr>
+        <w:t>must have the same</w:t>
+      </w:r>
+      <w:r>
+        <w:rPr>
+          <w:rStyle w:val="s1"/>
+        </w:rPr>
+        <w:t xml:space="preserve"> &lt;</w:t>
+      </w:r>
+      <w:r>
+        <w:rPr>
+          <w:rStyle w:val="s1"/>
+        </w:rPr>
+        <w:t>person_id</w:t>
+      </w:r>
+      <w:r>
+        <w:rPr>
+          <w:rStyle w:val="s1"/>
+        </w:rPr>
+        <w:t>&gt;</w:t>
+      </w:r>
+    </w:p>
+    <w:p/>
+    <w:p>
+      <w:pPr>
+        <w:pStyle w:val="p1"/>
+        <w:rPr>
+          <w:rFonts w:ascii="Courier" w:hAnsi="Courier"/>
+          <w:sz w:val="16"/>
+          <w:szCs w:val="16"/>
+        </w:rPr>
+      </w:pPr>
+      <w:r>
+        <w:rPr>
+          <w:rStyle w:val="s1"/>
+          <w:rFonts w:ascii="Courier" w:hAnsi="Courier"/>
+          <w:sz w:val="16"/>
+          <w:szCs w:val="16"/>
+        </w:rPr>
+        <w:t>&lt;?xml version="1.0" encoding="UTF-8"?&gt;</w:t>
+      </w:r>
+    </w:p>
+    <w:p>
+      <w:pPr>
+        <w:pStyle w:val="p2"/>
+        <w:rPr>
+          <w:rFonts w:ascii="Courier" w:hAnsi="Courier"/>
+          <w:sz w:val="16"/>
+          <w:szCs w:val="16"/>
+        </w:rPr>
+      </w:pPr>
+    </w:p>
+    <w:p>
+      <w:pPr>
+        <w:pStyle w:val="p1"/>
+        <w:rPr>
+          <w:rFonts w:ascii="Courier" w:hAnsi="Courier"/>
+          <w:sz w:val="16"/>
+          <w:szCs w:val="16"/>
+        </w:rPr>
+      </w:pPr>
+      <w:r>
+        <w:rPr>
+          <w:rStyle w:val="s1"/>
+          <w:rFonts w:ascii="Courier" w:hAnsi="Courier"/>
+          <w:sz w:val="16"/>
+          <w:szCs w:val="16"/>
+        </w:rPr>
+        <w:t>&lt;amie version="1.0"&gt;</w:t>
+      </w:r>
+    </w:p>
+    <w:p>
+      <w:pPr>
+        <w:pStyle w:val="p1"/>
+        <w:rPr>
+          <w:rFonts w:ascii="Courier" w:hAnsi="Courier"/>
+          <w:sz w:val="16"/>
+          <w:szCs w:val="16"/>
+        </w:rPr>
+      </w:pPr>
+      <w:r>
+        <w:rPr>
+          <w:rStyle w:val="apple-converted-space"/>
+          <w:rFonts w:ascii="Courier" w:hAnsi="Courier"/>
+          <w:sz w:val="16"/>
+          <w:szCs w:val="16"/>
+        </w:rPr>
+        <w:t xml:space="preserve">  </w:t>
+      </w:r>
+      <w:r>
+        <w:rPr>
+          <w:rStyle w:val="s1"/>
+          <w:rFonts w:ascii="Courier" w:hAnsi="Courier"/>
+          <w:sz w:val="16"/>
+          <w:szCs w:val="16"/>
+        </w:rPr>
+        <w:t>&lt;request_project_create&gt;</w:t>
+      </w:r>
+    </w:p>
+    <w:p>
+      <w:pPr>
+        <w:pStyle w:val="p1"/>
+        <w:rPr>
+          <w:rFonts w:ascii="Courier" w:hAnsi="Courier"/>
+          <w:sz w:val="16"/>
+          <w:szCs w:val="16"/>
+        </w:rPr>
+      </w:pPr>
+      <w:r>
+        <w:rPr>
+          <w:rStyle w:val="apple-converted-space"/>
+          <w:rFonts w:ascii="Courier" w:hAnsi="Courier"/>
+          <w:sz w:val="16"/>
+          <w:szCs w:val="16"/>
+        </w:rPr>
+        <w:t xml:space="preserve">    </w:t>
+      </w:r>
+      <w:r>
+        <w:rPr>
+          <w:rStyle w:val="s1"/>
+          <w:rFonts w:ascii="Courier" w:hAnsi="Courier"/>
+          <w:sz w:val="16"/>
+          <w:szCs w:val="16"/>
+        </w:rPr>
+        <w:t>&lt;header&gt;</w:t>
+      </w:r>
+    </w:p>
+    <w:p>
+      <w:pPr>
+        <w:pStyle w:val="p1"/>
+        <w:rPr>
+          <w:rFonts w:ascii="Courier" w:hAnsi="Courier"/>
+          <w:sz w:val="16"/>
+          <w:szCs w:val="16"/>
+        </w:rPr>
+      </w:pPr>
+      <w:r>
+        <w:rPr>
+          <w:rStyle w:val="apple-converted-space"/>
+          <w:rFonts w:ascii="Courier" w:hAnsi="Courier"/>
+          <w:sz w:val="16"/>
+          <w:szCs w:val="16"/>
+        </w:rPr>
+        <w:t xml:space="preserve">      </w:t>
+      </w:r>
+      <w:r>
+        <w:rPr>
+          <w:rStyle w:val="s1"/>
+          <w:rFonts w:ascii="Courier" w:hAnsi="Courier"/>
+          <w:sz w:val="16"/>
+          <w:szCs w:val="16"/>
+        </w:rPr>
+        <w:t>&lt;date&gt;2017-08-01T14:13:07Z&lt;/date&gt;</w:t>
+      </w:r>
+    </w:p>
+    <w:p>
+      <w:pPr>
+        <w:pStyle w:val="p1"/>
+        <w:rPr>
+          <w:rFonts w:ascii="Courier" w:hAnsi="Courier"/>
+          <w:sz w:val="16"/>
+          <w:szCs w:val="16"/>
+        </w:rPr>
+      </w:pPr>
+      <w:r>
+        <w:rPr>
+          <w:rStyle w:val="apple-converted-space"/>
+          <w:rFonts w:ascii="Courier" w:hAnsi="Courier"/>
+          <w:sz w:val="16"/>
+          <w:szCs w:val="16"/>
+        </w:rPr>
+        <w:t xml:space="preserve">      </w:t>
+      </w:r>
+      <w:r>
+        <w:rPr>
+          <w:rStyle w:val="s1"/>
+          <w:rFonts w:ascii="Courier" w:hAnsi="Courier"/>
+          <w:sz w:val="16"/>
+          <w:szCs w:val="16"/>
+        </w:rPr>
+        <w:t>&lt;expected_reply_list&gt;</w:t>
+      </w:r>
+    </w:p>
+    <w:p>
+      <w:pPr>
+        <w:pStyle w:val="p1"/>
+        <w:rPr>
+          <w:rFonts w:ascii="Courier" w:hAnsi="Courier"/>
+          <w:sz w:val="16"/>
+          <w:szCs w:val="16"/>
+        </w:rPr>
+      </w:pPr>
+      <w:r>
+        <w:rPr>
+          <w:rStyle w:val="apple-converted-space"/>
+          <w:rFonts w:ascii="Courier" w:hAnsi="Courier"/>
+          <w:sz w:val="16"/>
+          <w:szCs w:val="16"/>
+        </w:rPr>
+        <w:t xml:space="preserve">        </w:t>
+      </w:r>
+      <w:r>
+        <w:rPr>
+          <w:rStyle w:val="s1"/>
+          <w:rFonts w:ascii="Courier" w:hAnsi="Courier"/>
+          <w:sz w:val="16"/>
+          <w:szCs w:val="16"/>
+        </w:rPr>
+        <w:t>&lt;expected_reply&gt;</w:t>
+      </w:r>
+    </w:p>
+    <w:p>
+      <w:pPr>
+        <w:pStyle w:val="p1"/>
+        <w:rPr>
+          <w:rFonts w:ascii="Courier" w:hAnsi="Courier"/>
+          <w:sz w:val="16"/>
+          <w:szCs w:val="16"/>
+        </w:rPr>
+      </w:pPr>
+      <w:r>
+        <w:rPr>
+          <w:rStyle w:val="apple-converted-space"/>
+          <w:rFonts w:ascii="Courier" w:hAnsi="Courier"/>
+          <w:sz w:val="16"/>
+          <w:szCs w:val="16"/>
+        </w:rPr>
+        <w:t xml:space="preserve">          </w:t>
+      </w:r>
+      <w:r>
+        <w:rPr>
+          <w:rStyle w:val="s1"/>
+          <w:rFonts w:ascii="Courier" w:hAnsi="Courier"/>
+          <w:sz w:val="16"/>
+          <w:szCs w:val="16"/>
+        </w:rPr>
+        <w:t>&lt;timeout&gt;30240&lt;/timeout&gt;</w:t>
+      </w:r>
+    </w:p>
+    <w:p>
+      <w:pPr>
+        <w:pStyle w:val="p1"/>
+        <w:rPr>
+          <w:rFonts w:ascii="Courier" w:hAnsi="Courier"/>
+          <w:sz w:val="16"/>
+          <w:szCs w:val="16"/>
+        </w:rPr>
+      </w:pPr>
+      <w:r>
+        <w:rPr>
+          <w:rStyle w:val="apple-converted-space"/>
+          <w:rFonts w:ascii="Courier" w:hAnsi="Courier"/>
+          <w:sz w:val="16"/>
+          <w:szCs w:val="16"/>
+        </w:rPr>
+        <w:t xml:space="preserve">          </w:t>
+      </w:r>
+      <w:r>
+        <w:rPr>
+          <w:rStyle w:val="s1"/>
+          <w:rFonts w:ascii="Courier" w:hAnsi="Courier"/>
+          <w:sz w:val="16"/>
+          <w:szCs w:val="16"/>
+        </w:rPr>
+        <w:t>&lt;type&gt;notify_project_create&lt;/type&gt;</w:t>
+      </w:r>
+    </w:p>
+    <w:p>
+      <w:pPr>
+        <w:pStyle w:val="p1"/>
+        <w:rPr>
+          <w:rFonts w:ascii="Courier" w:hAnsi="Courier"/>
+          <w:sz w:val="16"/>
+          <w:szCs w:val="16"/>
+        </w:rPr>
+      </w:pPr>
+      <w:r>
+        <w:rPr>
+          <w:rStyle w:val="apple-converted-space"/>
+          <w:rFonts w:ascii="Courier" w:hAnsi="Courier"/>
+          <w:sz w:val="16"/>
+          <w:szCs w:val="16"/>
+        </w:rPr>
+        <w:t xml:space="preserve">        </w:t>
+      </w:r>
+      <w:r>
+        <w:rPr>
+          <w:rStyle w:val="s1"/>
+          <w:rFonts w:ascii="Courier" w:hAnsi="Courier"/>
+          <w:sz w:val="16"/>
+          <w:szCs w:val="16"/>
+        </w:rPr>
+        <w:t>&lt;/expected_reply&gt;</w:t>
+      </w:r>
+    </w:p>
+    <w:p>
+      <w:pPr>
+        <w:pStyle w:val="p1"/>
+        <w:rPr>
+          <w:rFonts w:ascii="Courier" w:hAnsi="Courier"/>
+          <w:sz w:val="16"/>
+          <w:szCs w:val="16"/>
+        </w:rPr>
+      </w:pPr>
+      <w:r>
+        <w:rPr>
+          <w:rStyle w:val="apple-converted-space"/>
+          <w:rFonts w:ascii="Courier" w:hAnsi="Courier"/>
+          <w:sz w:val="16"/>
+          <w:szCs w:val="16"/>
+        </w:rPr>
+        <w:t xml:space="preserve">      </w:t>
+      </w:r>
+      <w:r>
+        <w:rPr>
+          <w:rStyle w:val="s1"/>
+          <w:rFonts w:ascii="Courier" w:hAnsi="Courier"/>
+          <w:sz w:val="16"/>
+          <w:szCs w:val="16"/>
+        </w:rPr>
+        <w:t>&lt;/expected_reply_list&gt;</w:t>
+      </w:r>
+    </w:p>
+    <w:p>
+      <w:pPr>
+        <w:pStyle w:val="p1"/>
+        <w:rPr>
+          <w:rFonts w:ascii="Courier" w:hAnsi="Courier"/>
+          <w:sz w:val="16"/>
+          <w:szCs w:val="16"/>
+        </w:rPr>
+      </w:pPr>
+      <w:r>
+        <w:rPr>
+          <w:rStyle w:val="apple-converted-space"/>
+          <w:rFonts w:ascii="Courier" w:hAnsi="Courier"/>
+          <w:sz w:val="16"/>
+          <w:szCs w:val="16"/>
+        </w:rPr>
+        <w:t xml:space="preserve">      </w:t>
+      </w:r>
+      <w:r>
+        <w:rPr>
+          <w:rStyle w:val="s1"/>
+          <w:rFonts w:ascii="Courier" w:hAnsi="Courier"/>
+          <w:sz w:val="16"/>
+          <w:szCs w:val="16"/>
+        </w:rPr>
+        <w:t>&lt;from_site_name&gt;TGCDB&lt;/from_site_name&gt;</w:t>
+      </w:r>
+    </w:p>
+    <w:p>
+      <w:pPr>
+        <w:pStyle w:val="p1"/>
+        <w:rPr>
+          <w:rFonts w:ascii="Courier" w:hAnsi="Courier"/>
+          <w:sz w:val="16"/>
+          <w:szCs w:val="16"/>
+        </w:rPr>
+      </w:pPr>
+      <w:r>
+        <w:rPr>
+          <w:rStyle w:val="apple-converted-space"/>
+          <w:rFonts w:ascii="Courier" w:hAnsi="Courier"/>
+          <w:sz w:val="16"/>
+          <w:szCs w:val="16"/>
+        </w:rPr>
+        <w:t xml:space="preserve">      </w:t>
+      </w:r>
+      <w:r>
+        <w:rPr>
+          <w:rStyle w:val="s1"/>
+          <w:rFonts w:ascii="Courier" w:hAnsi="Courier"/>
+          <w:sz w:val="16"/>
+          <w:szCs w:val="16"/>
+        </w:rPr>
+        <w:t>&lt;originating_site_name&gt;TGCDB&lt;/originating_site_name&gt;</w:t>
+      </w:r>
+    </w:p>
+    <w:p>
+      <w:pPr>
+        <w:pStyle w:val="p1"/>
+        <w:rPr>
+          <w:rFonts w:ascii="Courier" w:hAnsi="Courier"/>
+          <w:sz w:val="16"/>
+          <w:szCs w:val="16"/>
+        </w:rPr>
+      </w:pPr>
+      <w:r>
+        <w:rPr>
+          <w:rStyle w:val="apple-converted-space"/>
+          <w:rFonts w:ascii="Courier" w:hAnsi="Courier"/>
+          <w:sz w:val="16"/>
+          <w:szCs w:val="16"/>
+        </w:rPr>
+        <w:t xml:space="preserve">      </w:t>
+      </w:r>
+      <w:r>
+        <w:rPr>
+          <w:rStyle w:val="s1"/>
+          <w:rFonts w:ascii="Courier" w:hAnsi="Courier"/>
+          <w:sz w:val="16"/>
+          <w:szCs w:val="16"/>
+        </w:rPr>
+        <w:t>&lt;packet_id&gt;1&lt;/packet_id&gt;</w:t>
+      </w:r>
+    </w:p>
+    <w:p>
+      <w:pPr>
+        <w:pStyle w:val="p1"/>
+        <w:rPr>
+          <w:rFonts w:ascii="Courier" w:hAnsi="Courier"/>
+          <w:sz w:val="16"/>
+          <w:szCs w:val="16"/>
+        </w:rPr>
+      </w:pPr>
+      <w:r>
+        <w:rPr>
+          <w:rStyle w:val="apple-converted-space"/>
+          <w:rFonts w:ascii="Courier" w:hAnsi="Courier"/>
+          <w:sz w:val="16"/>
+          <w:szCs w:val="16"/>
+        </w:rPr>
+        <w:t xml:space="preserve">      </w:t>
+      </w:r>
+      <w:r>
+        <w:rPr>
+          <w:rStyle w:val="s1"/>
+          <w:rFonts w:ascii="Courier" w:hAnsi="Courier"/>
+          <w:sz w:val="16"/>
+          <w:szCs w:val="16"/>
+        </w:rPr>
+        <w:t>&lt;to_site_name&gt;PSC&lt;/to_site_name&gt;</w:t>
+      </w:r>
+    </w:p>
+    <w:p>
+      <w:pPr>
+        <w:pStyle w:val="p1"/>
+        <w:rPr>
+          <w:rFonts w:ascii="Courier" w:hAnsi="Courier"/>
+          <w:sz w:val="16"/>
+          <w:szCs w:val="16"/>
+        </w:rPr>
+      </w:pPr>
+      <w:r>
+        <w:rPr>
+          <w:rStyle w:val="apple-converted-space"/>
+          <w:rFonts w:ascii="Courier" w:hAnsi="Courier"/>
+          <w:sz w:val="16"/>
+          <w:szCs w:val="16"/>
+        </w:rPr>
+        <w:t xml:space="preserve">      </w:t>
+      </w:r>
+      <w:r>
+        <w:rPr>
+          <w:rStyle w:val="s1"/>
+          <w:rFonts w:ascii="Courier" w:hAnsi="Courier"/>
+          <w:sz w:val="16"/>
+          <w:szCs w:val="16"/>
+        </w:rPr>
+        <w:t>&lt;transaction_id&gt;158194</w:t>
+      </w:r>
+      <w:r>
+        <w:rPr>
+          <w:rStyle w:val="s1"/>
+          <w:rFonts w:ascii="Courier" w:hAnsi="Courier"/>
+          <w:sz w:val="16"/>
+          <w:szCs w:val="16"/>
+        </w:rPr>
+        <w:t>&lt;/transaction_id&gt;</w:t>
+      </w:r>
+    </w:p>
+    <w:p>
+      <w:pPr>
+        <w:pStyle w:val="p1"/>
+        <w:rPr>
+          <w:rFonts w:ascii="Courier" w:hAnsi="Courier"/>
+          <w:sz w:val="16"/>
+          <w:szCs w:val="16"/>
+        </w:rPr>
+      </w:pPr>
+      <w:r>
+        <w:rPr>
+          <w:rStyle w:val="apple-converted-space"/>
+          <w:rFonts w:ascii="Courier" w:hAnsi="Courier"/>
+          <w:sz w:val="16"/>
+          <w:szCs w:val="16"/>
+        </w:rPr>
+        <w:t xml:space="preserve">    </w:t>
+      </w:r>
+      <w:r>
+        <w:rPr>
+          <w:rStyle w:val="s1"/>
+          <w:rFonts w:ascii="Courier" w:hAnsi="Courier"/>
+          <w:sz w:val="16"/>
+          <w:szCs w:val="16"/>
+        </w:rPr>
+        <w:t>&lt;/header&gt;</w:t>
+      </w:r>
+    </w:p>
+    <w:p>
+      <w:pPr>
+        <w:pStyle w:val="p1"/>
+        <w:rPr>
+          <w:rFonts w:ascii="Courier" w:hAnsi="Courier"/>
+          <w:sz w:val="16"/>
+          <w:szCs w:val="16"/>
+        </w:rPr>
+      </w:pPr>
+      <w:r>
+        <w:rPr>
+          <w:rStyle w:val="apple-converted-space"/>
+          <w:rFonts w:ascii="Courier" w:hAnsi="Courier"/>
+          <w:sz w:val="16"/>
+          <w:szCs w:val="16"/>
+        </w:rPr>
+        <w:t xml:space="preserve">    </w:t>
+      </w:r>
+      <w:r>
+        <w:rPr>
+          <w:rStyle w:val="s1"/>
+          <w:rFonts w:ascii="Courier" w:hAnsi="Courier"/>
+          <w:sz w:val="16"/>
+          <w:szCs w:val="16"/>
+        </w:rPr>
+        <w:t>&lt;body&gt;</w:t>
+      </w:r>
+    </w:p>
+    <w:p>
+      <w:pPr>
+        <w:pStyle w:val="p1"/>
+        <w:rPr>
+          <w:rFonts w:ascii="Courier" w:hAnsi="Courier"/>
+          <w:sz w:val="16"/>
+          <w:szCs w:val="16"/>
+        </w:rPr>
+      </w:pPr>
+      <w:r>
+        <w:rPr>
+          <w:rStyle w:val="apple-converted-space"/>
+          <w:rFonts w:ascii="Courier" w:hAnsi="Courier"/>
+          <w:sz w:val="16"/>
+          <w:szCs w:val="16"/>
+        </w:rPr>
+        <w:t xml:space="preserve">      </w:t>
+      </w:r>
+      <w:r>
+        <w:rPr>
+          <w:rStyle w:val="s1"/>
+          <w:rFonts w:ascii="Courier" w:hAnsi="Courier"/>
+          <w:sz w:val="16"/>
+          <w:szCs w:val="16"/>
+        </w:rPr>
+        <w:t>&lt;abstract&gt;The development of high-</w:t>
+      </w:r>
+      <w:r>
+        <w:rPr>
+          <w:rStyle w:val="s1"/>
+          <w:rFonts w:ascii="Courier" w:hAnsi="Courier"/>
+          <w:sz w:val="16"/>
+          <w:szCs w:val="16"/>
+        </w:rPr>
+        <w:t>..</w:t>
+      </w:r>
+      <w:r>
+        <w:rPr>
+          <w:rStyle w:val="s1"/>
+          <w:rFonts w:ascii="Courier" w:hAnsi="Courier"/>
+          <w:sz w:val="16"/>
+          <w:szCs w:val="16"/>
+        </w:rPr>
+        <w:t>.&lt;/abstract&gt;</w:t>
+      </w:r>
+    </w:p>
+    <w:p>
+      <w:pPr>
+        <w:pStyle w:val="p1"/>
+        <w:rPr>
+          <w:rFonts w:ascii="Courier" w:hAnsi="Courier"/>
+          <w:sz w:val="16"/>
+          <w:szCs w:val="16"/>
+        </w:rPr>
+      </w:pPr>
+      <w:r>
+        <w:rPr>
+          <w:rStyle w:val="apple-converted-space"/>
+          <w:rFonts w:ascii="Courier" w:hAnsi="Courier"/>
+          <w:sz w:val="16"/>
+          <w:szCs w:val="16"/>
+        </w:rPr>
+        <w:t xml:space="preserve">      </w:t>
+      </w:r>
+      <w:r>
+        <w:rPr>
+          <w:rStyle w:val="s1"/>
+          <w:rFonts w:ascii="Courier" w:hAnsi="Courier"/>
+          <w:sz w:val="16"/>
+          <w:szCs w:val="16"/>
+        </w:rPr>
+        <w:t>&lt;academic_degree_list&gt;</w:t>
+      </w:r>
+    </w:p>
+    <w:p>
+      <w:pPr>
+        <w:pStyle w:val="p1"/>
+        <w:rPr>
+          <w:rFonts w:ascii="Courier" w:hAnsi="Courier"/>
+          <w:sz w:val="16"/>
+          <w:szCs w:val="16"/>
+        </w:rPr>
+      </w:pPr>
+      <w:r>
+        <w:rPr>
+          <w:rStyle w:val="apple-converted-space"/>
+          <w:rFonts w:ascii="Courier" w:hAnsi="Courier"/>
+          <w:sz w:val="16"/>
+          <w:szCs w:val="16"/>
+        </w:rPr>
+        <w:t xml:space="preserve">        </w:t>
+      </w:r>
+      <w:r>
+        <w:rPr>
+          <w:rStyle w:val="s1"/>
+          <w:rFonts w:ascii="Courier" w:hAnsi="Courier"/>
+          <w:sz w:val="16"/>
+          <w:szCs w:val="16"/>
+        </w:rPr>
+        <w:t>&lt;academic_degree&gt;</w:t>
+      </w:r>
+    </w:p>
+    <w:p>
+      <w:pPr>
+        <w:pStyle w:val="p1"/>
+        <w:rPr>
+          <w:rFonts w:ascii="Courier" w:hAnsi="Courier"/>
+          <w:sz w:val="16"/>
+          <w:szCs w:val="16"/>
+        </w:rPr>
+      </w:pPr>
+      <w:r>
+        <w:rPr>
+          <w:rStyle w:val="apple-converted-space"/>
+          <w:rFonts w:ascii="Courier" w:hAnsi="Courier"/>
+          <w:sz w:val="16"/>
+          <w:szCs w:val="16"/>
+        </w:rPr>
+        <w:t xml:space="preserve">          </w:t>
+      </w:r>
+      <w:r>
+        <w:rPr>
+          <w:rStyle w:val="s1"/>
+          <w:rFonts w:ascii="Courier" w:hAnsi="Courier"/>
+          <w:sz w:val="16"/>
+          <w:szCs w:val="16"/>
+        </w:rPr>
+        <w:t>&lt;degree&gt;PhD&lt;/degree&gt;</w:t>
+      </w:r>
+    </w:p>
+    <w:p>
+      <w:pPr>
+        <w:pStyle w:val="p1"/>
+        <w:rPr>
+          <w:rFonts w:ascii="Courier" w:hAnsi="Courier"/>
+          <w:sz w:val="16"/>
+          <w:szCs w:val="16"/>
+        </w:rPr>
+      </w:pPr>
+      <w:r>
+        <w:rPr>
+          <w:rStyle w:val="apple-converted-space"/>
+          <w:rFonts w:ascii="Courier" w:hAnsi="Courier"/>
+          <w:sz w:val="16"/>
+          <w:szCs w:val="16"/>
+        </w:rPr>
+        <w:t xml:space="preserve">          </w:t>
+      </w:r>
+      <w:r>
+        <w:rPr>
+          <w:rStyle w:val="s1"/>
+          <w:rFonts w:ascii="Courier" w:hAnsi="Courier"/>
+          <w:sz w:val="16"/>
+          <w:szCs w:val="16"/>
+        </w:rPr>
+        <w:t>&lt;field&gt;Computer Science&lt;/field&gt;</w:t>
+      </w:r>
+    </w:p>
+    <w:p>
+      <w:pPr>
+        <w:pStyle w:val="p1"/>
+        <w:rPr>
+          <w:rFonts w:ascii="Courier" w:hAnsi="Courier"/>
+          <w:sz w:val="16"/>
+          <w:szCs w:val="16"/>
+        </w:rPr>
+      </w:pPr>
+      <w:r>
+        <w:rPr>
+          <w:rStyle w:val="apple-converted-space"/>
+          <w:rFonts w:ascii="Courier" w:hAnsi="Courier"/>
+          <w:sz w:val="16"/>
+          <w:szCs w:val="16"/>
+        </w:rPr>
+        <w:t xml:space="preserve">        </w:t>
+      </w:r>
+      <w:r>
+        <w:rPr>
+          <w:rStyle w:val="s1"/>
+          <w:rFonts w:ascii="Courier" w:hAnsi="Courier"/>
+          <w:sz w:val="16"/>
+          <w:szCs w:val="16"/>
+        </w:rPr>
+        <w:t>&lt;/academic_degree&gt;</w:t>
+      </w:r>
+    </w:p>
+    <w:p>
+      <w:pPr>
+        <w:pStyle w:val="p1"/>
+        <w:rPr>
+          <w:rFonts w:ascii="Courier" w:hAnsi="Courier"/>
+          <w:sz w:val="16"/>
+          <w:szCs w:val="16"/>
+        </w:rPr>
+      </w:pPr>
+      <w:r>
+        <w:rPr>
+          <w:rStyle w:val="apple-converted-space"/>
+          <w:rFonts w:ascii="Courier" w:hAnsi="Courier"/>
+          <w:sz w:val="16"/>
+          <w:szCs w:val="16"/>
+        </w:rPr>
+        <w:t xml:space="preserve">        </w:t>
+      </w:r>
+      <w:r>
+        <w:rPr>
+          <w:rStyle w:val="s1"/>
+          <w:rFonts w:ascii="Courier" w:hAnsi="Courier"/>
+          <w:sz w:val="16"/>
+          <w:szCs w:val="16"/>
+        </w:rPr>
+        <w:t>&lt;academic_degree&gt;</w:t>
+      </w:r>
+    </w:p>
+    <w:p>
+      <w:pPr>
+        <w:pStyle w:val="p1"/>
+        <w:rPr>
+          <w:rFonts w:ascii="Courier" w:hAnsi="Courier"/>
+          <w:sz w:val="16"/>
+          <w:szCs w:val="16"/>
+        </w:rPr>
+      </w:pPr>
+      <w:r>
+        <w:rPr>
+          <w:rStyle w:val="apple-converted-space"/>
+          <w:rFonts w:ascii="Courier" w:hAnsi="Courier"/>
+          <w:sz w:val="16"/>
+          <w:szCs w:val="16"/>
+        </w:rPr>
+        <w:t xml:space="preserve">          </w:t>
+      </w:r>
+      <w:r>
+        <w:rPr>
+          <w:rStyle w:val="s1"/>
+          <w:rFonts w:ascii="Courier" w:hAnsi="Courier"/>
+          <w:sz w:val="16"/>
+          <w:szCs w:val="16"/>
+        </w:rPr>
+        <w:t>&lt;degree&gt;PhD&lt;/degree&gt;</w:t>
+      </w:r>
+    </w:p>
+    <w:p>
+      <w:pPr>
+        <w:pStyle w:val="p1"/>
+        <w:rPr>
+          <w:rFonts w:ascii="Courier" w:hAnsi="Courier"/>
+          <w:sz w:val="16"/>
+          <w:szCs w:val="16"/>
+        </w:rPr>
+      </w:pPr>
+      <w:r>
+        <w:rPr>
+          <w:rStyle w:val="apple-converted-space"/>
+          <w:rFonts w:ascii="Courier" w:hAnsi="Courier"/>
+          <w:sz w:val="16"/>
+          <w:szCs w:val="16"/>
+        </w:rPr>
+        <w:t xml:space="preserve">          </w:t>
+      </w:r>
+      <w:r>
+        <w:rPr>
+          <w:rStyle w:val="s1"/>
+          <w:rFonts w:ascii="Courier" w:hAnsi="Courier"/>
+          <w:sz w:val="16"/>
+          <w:szCs w:val="16"/>
+        </w:rPr>
+        <w:t>&lt;field&gt;Physics and Computer Science&lt;/field&gt;</w:t>
+      </w:r>
+    </w:p>
+    <w:p>
+      <w:pPr>
+        <w:pStyle w:val="p1"/>
+        <w:rPr>
+          <w:rFonts w:ascii="Courier" w:hAnsi="Courier"/>
+          <w:sz w:val="16"/>
+          <w:szCs w:val="16"/>
+        </w:rPr>
+      </w:pPr>
+      <w:r>
+        <w:rPr>
+          <w:rStyle w:val="apple-converted-space"/>
+          <w:rFonts w:ascii="Courier" w:hAnsi="Courier"/>
+          <w:sz w:val="16"/>
+          <w:szCs w:val="16"/>
+        </w:rPr>
+        <w:t xml:space="preserve">        </w:t>
+      </w:r>
+      <w:r>
+        <w:rPr>
+          <w:rStyle w:val="s1"/>
+          <w:rFonts w:ascii="Courier" w:hAnsi="Courier"/>
+          <w:sz w:val="16"/>
+          <w:szCs w:val="16"/>
+        </w:rPr>
+        <w:t>&lt;/academic_degree&gt;</w:t>
+      </w:r>
+    </w:p>
+    <w:p>
+      <w:pPr>
+        <w:pStyle w:val="p1"/>
+        <w:rPr>
+          <w:rFonts w:ascii="Courier" w:hAnsi="Courier"/>
+          <w:sz w:val="16"/>
+          <w:szCs w:val="16"/>
+        </w:rPr>
+      </w:pPr>
+      <w:r>
+        <w:rPr>
+          <w:rStyle w:val="apple-converted-space"/>
+          <w:rFonts w:ascii="Courier" w:hAnsi="Courier"/>
+          <w:sz w:val="16"/>
+          <w:szCs w:val="16"/>
+        </w:rPr>
+        <w:t xml:space="preserve">      </w:t>
+      </w:r>
+      <w:r>
+        <w:rPr>
+          <w:rStyle w:val="s1"/>
+          <w:rFonts w:ascii="Courier" w:hAnsi="Courier"/>
+          <w:sz w:val="16"/>
+          <w:szCs w:val="16"/>
+        </w:rPr>
+        <w:t>&lt;/academic_degree_list&gt;</w:t>
+      </w:r>
+    </w:p>
+    <w:p>
+      <w:pPr>
+        <w:pStyle w:val="p1"/>
+        <w:rPr>
+          <w:rFonts w:ascii="Courier" w:hAnsi="Courier"/>
+          <w:sz w:val="16"/>
+          <w:szCs w:val="16"/>
+        </w:rPr>
+      </w:pPr>
+      <w:r>
+        <w:rPr>
+          <w:rStyle w:val="apple-converted-space"/>
+          <w:rFonts w:ascii="Courier" w:hAnsi="Courier"/>
+          <w:sz w:val="16"/>
+          <w:szCs w:val="16"/>
+        </w:rPr>
+        <w:t xml:space="preserve">      </w:t>
+      </w:r>
+      <w:r>
+        <w:rPr>
+          <w:rStyle w:val="s1"/>
+          <w:rFonts w:ascii="Courier" w:hAnsi="Courier"/>
+          <w:sz w:val="16"/>
+          <w:szCs w:val="16"/>
+        </w:rPr>
+        <w:t>&lt;alloc_resource&gt;</w:t>
       </w:r>
       <w:proofErr w:type="gramStart"/>
       <w:r>
         <w:rPr>
           <w:rStyle w:val="s1"/>
-        </w:rPr>
-        <w:t>packet</w:t>
+          <w:rFonts w:ascii="Courier" w:hAnsi="Courier"/>
+          <w:sz w:val="16"/>
+          <w:szCs w:val="16"/>
+        </w:rPr>
+        <w:t>bridges.psc.xsede</w:t>
       </w:r>
       <w:proofErr w:type="gramEnd"/>
       <w:r>
         <w:rPr>
           <w:rStyle w:val="s1"/>
-        </w:rPr>
-        <w:t xml:space="preserve"> then your local user is already mapped to the XSEDE user</w:t>
-      </w:r>
-      <w:r>
-        <w:rPr>
-          <w:rStyle w:val="s1"/>
-        </w:rPr>
-        <w:t xml:space="preserve"> and the notify response must have the same person_id</w:t>
-      </w:r>
-    </w:p>
-    <w:p/>
-    <w:p>
-      <w:pPr>
-        <w:pStyle w:val="p1"/>
-        <w:rPr>
-          <w:rFonts w:ascii="Courier" w:hAnsi="Courier"/>
-          <w:sz w:val="16"/>
-          <w:szCs w:val="16"/>
-        </w:rPr>
-      </w:pPr>
-      <w:r>
-        <w:rPr>
-          <w:rStyle w:val="s1"/>
-          <w:rFonts w:ascii="Courier" w:hAnsi="Courier"/>
-          <w:sz w:val="16"/>
-          <w:szCs w:val="16"/>
-        </w:rPr>
-        <w:t>&lt;?xml version="1.0" encoding="UTF-8"?&gt;</w:t>
-      </w:r>
-    </w:p>
-    <w:p>
-      <w:pPr>
-        <w:pStyle w:val="p2"/>
-        <w:rPr>
-          <w:rFonts w:ascii="Courier" w:hAnsi="Courier"/>
-          <w:sz w:val="16"/>
-          <w:szCs w:val="16"/>
-        </w:rPr>
-      </w:pPr>
-    </w:p>
-    <w:p>
-      <w:pPr>
-        <w:pStyle w:val="p1"/>
-        <w:rPr>
-          <w:rFonts w:ascii="Courier" w:hAnsi="Courier"/>
-          <w:sz w:val="16"/>
-          <w:szCs w:val="16"/>
-        </w:rPr>
-      </w:pPr>
-      <w:r>
-        <w:rPr>
-          <w:rStyle w:val="s1"/>
-          <w:rFonts w:ascii="Courier" w:hAnsi="Courier"/>
-          <w:sz w:val="16"/>
-          <w:szCs w:val="16"/>
-        </w:rPr>
-        <w:t>&lt;amie version="1.0"&gt;</w:t>
+          <w:rFonts w:ascii="Courier" w:hAnsi="Courier"/>
+          <w:sz w:val="16"/>
+          <w:szCs w:val="16"/>
+        </w:rPr>
+        <w:t>&lt;/alloc_resource&gt;</w:t>
       </w:r>
     </w:p>
     <w:p>
@@ -5651,16 +6548,25 @@
           <w:sz w:val="16"/>
           <w:szCs w:val="16"/>
         </w:rPr>
-        <w:t xml:space="preserve">  </w:t>
-      </w:r>
-      <w:r>
-        <w:rPr>
-          <w:rStyle w:val="s1"/>
-          <w:rFonts w:ascii="Courier" w:hAnsi="Courier"/>
-          <w:sz w:val="16"/>
-          <w:szCs w:val="16"/>
-        </w:rPr>
-        <w:t>&lt;request_project_create&gt;</w:t>
+        <w:t xml:space="preserve">      </w:t>
+      </w:r>
+      <w:r>
+        <w:rPr>
+          <w:rStyle w:val="s1"/>
+          <w:rFonts w:ascii="Courier" w:hAnsi="Courier"/>
+          <w:sz w:val="16"/>
+          <w:szCs w:val="16"/>
+        </w:rPr>
+        <w:t>&lt;alloc_type&gt;new</w:t>
+      </w:r>
+      <w:r>
+        <w:rPr>
+          <w:rStyle w:val="s1"/>
+          <w:rFonts w:ascii="Courier" w:hAnsi="Courier"/>
+          <w:sz w:val="16"/>
+          <w:szCs w:val="16"/>
+        </w:rPr>
+        <w:t>&lt;/alloc_type&gt;</w:t>
       </w:r>
     </w:p>
     <w:p>
@@ -5679,16 +6585,16 @@
           <w:sz w:val="16"/>
           <w:szCs w:val="16"/>
         </w:rPr>
-        <w:t xml:space="preserve">    </w:t>
-      </w:r>
-      <w:r>
-        <w:rPr>
-          <w:rStyle w:val="s1"/>
-          <w:rFonts w:ascii="Courier" w:hAnsi="Courier"/>
-          <w:sz w:val="16"/>
-          <w:szCs w:val="16"/>
-        </w:rPr>
-        <w:t>&lt;header&gt;</w:t>
+        <w:t xml:space="preserve">      </w:t>
+      </w:r>
+      <w:r>
+        <w:rPr>
+          <w:rStyle w:val="s1"/>
+          <w:rFonts w:ascii="Courier" w:hAnsi="Courier"/>
+          <w:sz w:val="16"/>
+          <w:szCs w:val="16"/>
+        </w:rPr>
+        <w:t>&lt;charge_num&gt;TG-MCB090174&lt;/charge_num&gt;</w:t>
       </w:r>
     </w:p>
     <w:p>
@@ -5716,7 +6622,7 @@
           <w:sz w:val="16"/>
           <w:szCs w:val="16"/>
         </w:rPr>
-        <w:t>&lt;date&gt;2017-08-01T14:13:07Z&lt;/date&gt;</w:t>
+        <w:t>&lt;end_date&gt;2017-12-31&lt;/end_date&gt;</w:t>
       </w:r>
     </w:p>
     <w:p>
@@ -5744,7 +6650,7 @@
           <w:sz w:val="16"/>
           <w:szCs w:val="16"/>
         </w:rPr>
-        <w:t>&lt;expected_reply_list&gt;</w:t>
+        <w:t>&lt;grant_num&gt;MCB090174&lt;/grant_num&gt;</w:t>
       </w:r>
     </w:p>
     <w:p>
@@ -5763,6 +6669,62 @@
           <w:sz w:val="16"/>
           <w:szCs w:val="16"/>
         </w:rPr>
+        <w:t xml:space="preserve">      </w:t>
+      </w:r>
+      <w:r>
+        <w:rPr>
+          <w:rStyle w:val="s1"/>
+          <w:rFonts w:ascii="Courier" w:hAnsi="Courier"/>
+          <w:sz w:val="16"/>
+          <w:szCs w:val="16"/>
+        </w:rPr>
+        <w:t>&lt;nsf_status_code&gt;F&lt;/nsf_status_code&gt;</w:t>
+      </w:r>
+    </w:p>
+    <w:p>
+      <w:pPr>
+        <w:pStyle w:val="p1"/>
+        <w:rPr>
+          <w:rFonts w:ascii="Courier" w:hAnsi="Courier"/>
+          <w:sz w:val="16"/>
+          <w:szCs w:val="16"/>
+        </w:rPr>
+      </w:pPr>
+      <w:r>
+        <w:rPr>
+          <w:rStyle w:val="apple-converted-space"/>
+          <w:rFonts w:ascii="Courier" w:hAnsi="Courier"/>
+          <w:sz w:val="16"/>
+          <w:szCs w:val="16"/>
+        </w:rPr>
+        <w:t xml:space="preserve">      </w:t>
+      </w:r>
+      <w:r>
+        <w:rPr>
+          <w:rStyle w:val="s1"/>
+          <w:rFonts w:ascii="Courier" w:hAnsi="Courier"/>
+          <w:sz w:val="16"/>
+          <w:szCs w:val="16"/>
+        </w:rPr>
+        <w:t>&lt;pfos&gt;</w:t>
+      </w:r>
+    </w:p>
+    <w:p>
+      <w:pPr>
+        <w:pStyle w:val="p1"/>
+        <w:rPr>
+          <w:rFonts w:ascii="Courier" w:hAnsi="Courier"/>
+          <w:sz w:val="16"/>
+          <w:szCs w:val="16"/>
+        </w:rPr>
+      </w:pPr>
+      <w:r>
+        <w:rPr>
+          <w:rStyle w:val="apple-converted-space"/>
+          <w:rFonts w:ascii="Courier" w:hAnsi="Courier"/>
+          <w:sz w:val="16"/>
+          <w:szCs w:val="16"/>
+        </w:rPr>
         <w:t xml:space="preserve">        </w:t>
       </w:r>
       <w:r>
@@ -5772,7 +6734,7 @@
           <w:sz w:val="16"/>
           <w:szCs w:val="16"/>
         </w:rPr>
-        <w:t>&lt;expected_reply&gt;</w:t>
+        <w:t>&lt;number&gt;340&lt;/number&gt;</w:t>
       </w:r>
     </w:p>
     <w:p>
@@ -5791,6 +6753,90 @@
           <w:sz w:val="16"/>
           <w:szCs w:val="16"/>
         </w:rPr>
+        <w:t xml:space="preserve">      </w:t>
+      </w:r>
+      <w:r>
+        <w:rPr>
+          <w:rStyle w:val="s1"/>
+          <w:rFonts w:ascii="Courier" w:hAnsi="Courier"/>
+          <w:sz w:val="16"/>
+          <w:szCs w:val="16"/>
+        </w:rPr>
+        <w:t>&lt;/pfos&gt;</w:t>
+      </w:r>
+    </w:p>
+    <w:p>
+      <w:pPr>
+        <w:pStyle w:val="p1"/>
+        <w:rPr>
+          <w:rFonts w:ascii="Courier" w:hAnsi="Courier"/>
+          <w:sz w:val="16"/>
+          <w:szCs w:val="16"/>
+        </w:rPr>
+      </w:pPr>
+      <w:r>
+        <w:rPr>
+          <w:rStyle w:val="apple-converted-space"/>
+          <w:rFonts w:ascii="Courier" w:hAnsi="Courier"/>
+          <w:sz w:val="16"/>
+          <w:szCs w:val="16"/>
+        </w:rPr>
+        <w:t xml:space="preserve">      </w:t>
+      </w:r>
+      <w:r>
+        <w:rPr>
+          <w:rStyle w:val="s1"/>
+          <w:rFonts w:ascii="Courier" w:hAnsi="Courier"/>
+          <w:sz w:val="16"/>
+          <w:szCs w:val="16"/>
+        </w:rPr>
+        <w:t>&lt;pi&gt;</w:t>
+      </w:r>
+    </w:p>
+    <w:p>
+      <w:pPr>
+        <w:pStyle w:val="p1"/>
+        <w:rPr>
+          <w:rFonts w:ascii="Courier" w:hAnsi="Courier"/>
+          <w:sz w:val="16"/>
+          <w:szCs w:val="16"/>
+        </w:rPr>
+      </w:pPr>
+      <w:r>
+        <w:rPr>
+          <w:rStyle w:val="apple-converted-space"/>
+          <w:rFonts w:ascii="Courier" w:hAnsi="Courier"/>
+          <w:sz w:val="16"/>
+          <w:szCs w:val="16"/>
+        </w:rPr>
+        <w:t xml:space="preserve">        </w:t>
+      </w:r>
+      <w:r>
+        <w:rPr>
+          <w:rStyle w:val="s1"/>
+          <w:rFonts w:ascii="Courier" w:hAnsi="Courier"/>
+          <w:sz w:val="16"/>
+          <w:szCs w:val="16"/>
+        </w:rPr>
+        <w:t>&lt;dn_list&gt;</w:t>
+      </w:r>
+    </w:p>
+    <w:p>
+      <w:pPr>
+        <w:pStyle w:val="p1"/>
+        <w:rPr>
+          <w:rFonts w:ascii="Courier" w:hAnsi="Courier"/>
+          <w:sz w:val="16"/>
+          <w:szCs w:val="16"/>
+        </w:rPr>
+      </w:pPr>
+      <w:r>
+        <w:rPr>
+          <w:rStyle w:val="apple-converted-space"/>
+          <w:rFonts w:ascii="Courier" w:hAnsi="Courier"/>
+          <w:sz w:val="16"/>
+          <w:szCs w:val="16"/>
+        </w:rPr>
         <w:t xml:space="preserve">          </w:t>
       </w:r>
       <w:r>
@@ -5800,7 +6846,25 @@
           <w:sz w:val="16"/>
           <w:szCs w:val="16"/>
         </w:rPr>
-        <w:t>&lt;timeout&gt;30240&lt;/timeout&gt;</w:t>
+        <w:t>&lt;dn&gt;/C=US/</w:t>
+      </w:r>
+      <w:r>
+        <w:rPr>
+          <w:rStyle w:val="s1"/>
+          <w:rFonts w:ascii="Courier" w:hAnsi="Courier"/>
+          <w:sz w:val="16"/>
+          <w:szCs w:val="16"/>
+        </w:rPr>
+        <w:t>…</w:t>
+      </w:r>
+      <w:r>
+        <w:rPr>
+          <w:rStyle w:val="s1"/>
+          <w:rFonts w:ascii="Courier" w:hAnsi="Courier"/>
+          <w:sz w:val="16"/>
+          <w:szCs w:val="16"/>
+        </w:rPr>
+        <w:t xml:space="preserve"> Jha&lt;/dn&gt;</w:t>
       </w:r>
     </w:p>
     <w:p>
@@ -5828,7 +6892,25 @@
           <w:sz w:val="16"/>
           <w:szCs w:val="16"/>
         </w:rPr>
-        <w:t>&lt;type&gt;notify_project_create&lt;/type&gt;</w:t>
+        <w:t>&lt;dn&gt;/C=US/</w:t>
+      </w:r>
+      <w:r>
+        <w:rPr>
+          <w:rStyle w:val="s1"/>
+          <w:rFonts w:ascii="Courier" w:hAnsi="Courier"/>
+          <w:sz w:val="16"/>
+          <w:szCs w:val="16"/>
+        </w:rPr>
+        <w:t>…</w:t>
+      </w:r>
+      <w:r>
+        <w:rPr>
+          <w:rStyle w:val="s1"/>
+          <w:rFonts w:ascii="Courier" w:hAnsi="Courier"/>
+          <w:sz w:val="16"/>
+          <w:szCs w:val="16"/>
+        </w:rPr>
+        <w:t>/CN=Shantenu Jha&lt;/dn&gt;</w:t>
       </w:r>
     </w:p>
     <w:p>
@@ -5856,7 +6938,7 @@
           <w:sz w:val="16"/>
           <w:szCs w:val="16"/>
         </w:rPr>
-        <w:t>&lt;/expected_reply&gt;</w:t>
+        <w:t>&lt;/dn_list&gt;</w:t>
       </w:r>
     </w:p>
     <w:p>
@@ -5875,16 +6957,16 @@
           <w:sz w:val="16"/>
           <w:szCs w:val="16"/>
         </w:rPr>
-        <w:t xml:space="preserve">      </w:t>
-      </w:r>
-      <w:r>
-        <w:rPr>
-          <w:rStyle w:val="s1"/>
-          <w:rFonts w:ascii="Courier" w:hAnsi="Courier"/>
-          <w:sz w:val="16"/>
-          <w:szCs w:val="16"/>
-        </w:rPr>
-        <w:t>&lt;/expected_reply_list&gt;</w:t>
+        <w:t xml:space="preserve">        </w:t>
+      </w:r>
+      <w:r>
+        <w:rPr>
+          <w:rStyle w:val="s1"/>
+          <w:rFonts w:ascii="Courier" w:hAnsi="Courier"/>
+          <w:sz w:val="16"/>
+          <w:szCs w:val="16"/>
+        </w:rPr>
+        <w:t>&lt;personal_info&gt;</w:t>
       </w:r>
     </w:p>
     <w:p>
@@ -5903,16 +6985,16 @@
           <w:sz w:val="16"/>
           <w:szCs w:val="16"/>
         </w:rPr>
-        <w:t xml:space="preserve">      </w:t>
-      </w:r>
-      <w:r>
-        <w:rPr>
-          <w:rStyle w:val="s1"/>
-          <w:rFonts w:ascii="Courier" w:hAnsi="Courier"/>
-          <w:sz w:val="16"/>
-          <w:szCs w:val="16"/>
-        </w:rPr>
-        <w:t>&lt;from_site_name&gt;TGCDB&lt;/from_site_name&gt;</w:t>
+        <w:t xml:space="preserve">          </w:t>
+      </w:r>
+      <w:r>
+        <w:rPr>
+          <w:rStyle w:val="s1"/>
+          <w:rFonts w:ascii="Courier" w:hAnsi="Courier"/>
+          <w:sz w:val="16"/>
+          <w:szCs w:val="16"/>
+        </w:rPr>
+        <w:t>&lt;address&gt;</w:t>
       </w:r>
     </w:p>
     <w:p>
@@ -5931,16 +7013,16 @@
           <w:sz w:val="16"/>
           <w:szCs w:val="16"/>
         </w:rPr>
-        <w:t xml:space="preserve">      </w:t>
-      </w:r>
-      <w:r>
-        <w:rPr>
-          <w:rStyle w:val="s1"/>
-          <w:rFonts w:ascii="Courier" w:hAnsi="Courier"/>
-          <w:sz w:val="16"/>
-          <w:szCs w:val="16"/>
-        </w:rPr>
-        <w:t>&lt;originating_site_name&gt;TGCDB&lt;/originating_site_name&gt;</w:t>
+        <w:t xml:space="preserve">            </w:t>
+      </w:r>
+      <w:r>
+        <w:rPr>
+          <w:rStyle w:val="s1"/>
+          <w:rFonts w:ascii="Courier" w:hAnsi="Courier"/>
+          <w:sz w:val="16"/>
+          <w:szCs w:val="16"/>
+        </w:rPr>
+        <w:t>&lt;city&gt;Piscataway&lt;/city&gt;</w:t>
       </w:r>
     </w:p>
     <w:p>
@@ -5959,16 +7041,16 @@
           <w:sz w:val="16"/>
           <w:szCs w:val="16"/>
         </w:rPr>
-        <w:t xml:space="preserve">      </w:t>
-      </w:r>
-      <w:r>
-        <w:rPr>
-          <w:rStyle w:val="s1"/>
-          <w:rFonts w:ascii="Courier" w:hAnsi="Courier"/>
-          <w:sz w:val="16"/>
-          <w:szCs w:val="16"/>
-        </w:rPr>
-        <w:t>&lt;packet_id&gt;1&lt;/packet_id&gt;</w:t>
+        <w:t xml:space="preserve">            </w:t>
+      </w:r>
+      <w:r>
+        <w:rPr>
+          <w:rStyle w:val="s1"/>
+          <w:rFonts w:ascii="Courier" w:hAnsi="Courier"/>
+          <w:sz w:val="16"/>
+          <w:szCs w:val="16"/>
+        </w:rPr>
+        <w:t>&lt;country&gt;9US&lt;/country&gt;</w:t>
       </w:r>
     </w:p>
     <w:p>
@@ -5987,16 +7069,16 @@
           <w:sz w:val="16"/>
           <w:szCs w:val="16"/>
         </w:rPr>
-        <w:t xml:space="preserve">      </w:t>
-      </w:r>
-      <w:r>
-        <w:rPr>
-          <w:rStyle w:val="s1"/>
-          <w:rFonts w:ascii="Courier" w:hAnsi="Courier"/>
-          <w:sz w:val="16"/>
-          <w:szCs w:val="16"/>
-        </w:rPr>
-        <w:t>&lt;to_site_name&gt;PSC&lt;/to_site_name&gt;</w:t>
+        <w:t xml:space="preserve">            </w:t>
+      </w:r>
+      <w:r>
+        <w:rPr>
+          <w:rStyle w:val="s1"/>
+          <w:rFonts w:ascii="Courier" w:hAnsi="Courier"/>
+          <w:sz w:val="16"/>
+          <w:szCs w:val="16"/>
+        </w:rPr>
+        <w:t>&lt;state&gt;NJ&lt;/state&gt;</w:t>
       </w:r>
     </w:p>
     <w:p>
@@ -6015,25 +7097,16 @@
           <w:sz w:val="16"/>
           <w:szCs w:val="16"/>
         </w:rPr>
-        <w:t xml:space="preserve">      </w:t>
-      </w:r>
-      <w:r>
-        <w:rPr>
-          <w:rStyle w:val="s1"/>
-          <w:rFonts w:ascii="Courier" w:hAnsi="Courier"/>
-          <w:sz w:val="16"/>
-          <w:szCs w:val="16"/>
-        </w:rPr>
-        <w:t>&lt;transaction_id&gt;158194</w:t>
-      </w:r>
-      <w:r>
-        <w:rPr>
-          <w:rStyle w:val="s1"/>
-          <w:rFonts w:ascii="Courier" w:hAnsi="Courier"/>
-          <w:sz w:val="16"/>
-          <w:szCs w:val="16"/>
-        </w:rPr>
-        <w:t>&lt;/transaction_id&gt;</w:t>
+        <w:t xml:space="preserve">            </w:t>
+      </w:r>
+      <w:r>
+        <w:rPr>
+          <w:rStyle w:val="s1"/>
+          <w:rFonts w:ascii="Courier" w:hAnsi="Courier"/>
+          <w:sz w:val="16"/>
+          <w:szCs w:val="16"/>
+        </w:rPr>
+        <w:t>&lt;str_address&gt;705 CoRE Building&lt;/str_address&gt;</w:t>
       </w:r>
     </w:p>
     <w:p>
@@ -6052,16 +7125,16 @@
           <w:sz w:val="16"/>
           <w:szCs w:val="16"/>
         </w:rPr>
-        <w:t xml:space="preserve">    </w:t>
-      </w:r>
-      <w:r>
-        <w:rPr>
-          <w:rStyle w:val="s1"/>
-          <w:rFonts w:ascii="Courier" w:hAnsi="Courier"/>
-          <w:sz w:val="16"/>
-          <w:szCs w:val="16"/>
-        </w:rPr>
-        <w:t>&lt;/header&gt;</w:t>
+        <w:t xml:space="preserve">            </w:t>
+      </w:r>
+      <w:r>
+        <w:rPr>
+          <w:rStyle w:val="s1"/>
+          <w:rFonts w:ascii="Courier" w:hAnsi="Courier"/>
+          <w:sz w:val="16"/>
+          <w:szCs w:val="16"/>
+        </w:rPr>
+        <w:t>&lt;str_address2&gt;Busch Campus&lt;/str_address2&gt;</w:t>
       </w:r>
     </w:p>
     <w:p>
@@ -6080,16 +7153,16 @@
           <w:sz w:val="16"/>
           <w:szCs w:val="16"/>
         </w:rPr>
-        <w:t xml:space="preserve">    </w:t>
-      </w:r>
-      <w:r>
-        <w:rPr>
-          <w:rStyle w:val="s1"/>
-          <w:rFonts w:ascii="Courier" w:hAnsi="Courier"/>
-          <w:sz w:val="16"/>
-          <w:szCs w:val="16"/>
-        </w:rPr>
-        <w:t>&lt;body&gt;</w:t>
+        <w:t xml:space="preserve">            </w:t>
+      </w:r>
+      <w:r>
+        <w:rPr>
+          <w:rStyle w:val="s1"/>
+          <w:rFonts w:ascii="Courier" w:hAnsi="Courier"/>
+          <w:sz w:val="16"/>
+          <w:szCs w:val="16"/>
+        </w:rPr>
+        <w:t>&lt;zip&gt;08854-8058&lt;/zip&gt;</w:t>
       </w:r>
     </w:p>
     <w:p>
@@ -6108,34 +7181,16 @@
           <w:sz w:val="16"/>
           <w:szCs w:val="16"/>
         </w:rPr>
-        <w:t xml:space="preserve">      </w:t>
-      </w:r>
-      <w:r>
-        <w:rPr>
-          <w:rStyle w:val="s1"/>
-          <w:rFonts w:ascii="Courier" w:hAnsi="Courier"/>
-          <w:sz w:val="16"/>
-          <w:szCs w:val="16"/>
-        </w:rPr>
-        <w:t>&lt;abstract&gt;The development of high-</w:t>
-      </w:r>
-      <w:r>
-        <w:rPr>
-          <w:rStyle w:val="s1"/>
-          <w:rFonts w:ascii="Courier" w:hAnsi="Courier"/>
-          <w:sz w:val="16"/>
-          <w:szCs w:val="16"/>
-        </w:rPr>
-        <w:t>..</w:t>
-      </w:r>
-      <w:r>
-        <w:rPr>
-          <w:rStyle w:val="s1"/>
-          <w:rFonts w:ascii="Courier" w:hAnsi="Courier"/>
-          <w:sz w:val="16"/>
-          <w:szCs w:val="16"/>
-        </w:rPr>
-        <w:t>.&lt;/abstract&gt;</w:t>
+        <w:t xml:space="preserve">          </w:t>
+      </w:r>
+      <w:r>
+        <w:rPr>
+          <w:rStyle w:val="s1"/>
+          <w:rFonts w:ascii="Courier" w:hAnsi="Courier"/>
+          <w:sz w:val="16"/>
+          <w:szCs w:val="16"/>
+        </w:rPr>
+        <w:t>&lt;/address&gt;</w:t>
       </w:r>
     </w:p>
     <w:p>
@@ -6154,16 +7209,16 @@
           <w:sz w:val="16"/>
           <w:szCs w:val="16"/>
         </w:rPr>
-        <w:t xml:space="preserve">      </w:t>
-      </w:r>
-      <w:r>
-        <w:rPr>
-          <w:rStyle w:val="s1"/>
-          <w:rFonts w:ascii="Courier" w:hAnsi="Courier"/>
-          <w:sz w:val="16"/>
-          <w:szCs w:val="16"/>
-        </w:rPr>
-        <w:t>&lt;academic_degree_list&gt;</w:t>
+        <w:t xml:space="preserve">          </w:t>
+      </w:r>
+      <w:r>
+        <w:rPr>
+          <w:rStyle w:val="s1"/>
+          <w:rFonts w:ascii="Courier" w:hAnsi="Courier"/>
+          <w:sz w:val="16"/>
+          <w:szCs w:val="16"/>
+        </w:rPr>
+        <w:t>&lt;business_phone&gt;</w:t>
       </w:r>
     </w:p>
     <w:p>
@@ -6182,16 +7237,16 @@
           <w:sz w:val="16"/>
           <w:szCs w:val="16"/>
         </w:rPr>
-        <w:t xml:space="preserve">        </w:t>
-      </w:r>
-      <w:r>
-        <w:rPr>
-          <w:rStyle w:val="s1"/>
-          <w:rFonts w:ascii="Courier" w:hAnsi="Courier"/>
-          <w:sz w:val="16"/>
-          <w:szCs w:val="16"/>
-        </w:rPr>
-        <w:t>&lt;academic_degree&gt;</w:t>
+        <w:t xml:space="preserve">            </w:t>
+      </w:r>
+      <w:r>
+        <w:rPr>
+          <w:rStyle w:val="s1"/>
+          <w:rFonts w:ascii="Courier" w:hAnsi="Courier"/>
+          <w:sz w:val="16"/>
+          <w:szCs w:val="16"/>
+        </w:rPr>
+        <w:t>&lt;number&gt;555-555-5555&lt;/number&gt;</w:t>
       </w:r>
     </w:p>
     <w:p>
@@ -6219,7 +7274,7 @@
           <w:sz w:val="16"/>
           <w:szCs w:val="16"/>
         </w:rPr>
-        <w:t>&lt;degree&gt;PhD&lt;/degree&gt;</w:t>
+        <w:t>&lt;/business_phone&gt;</w:t>
       </w:r>
     </w:p>
     <w:p>
@@ -6247,7 +7302,7 @@
           <w:sz w:val="16"/>
           <w:szCs w:val="16"/>
         </w:rPr>
-        <w:t>&lt;field&gt;Computer Science&lt;/field&gt;</w:t>
+        <w:t>&lt;email&gt;sample@sample.edu&lt;/email&gt;</w:t>
       </w:r>
     </w:p>
     <w:p>
@@ -6266,16 +7321,16 @@
           <w:sz w:val="16"/>
           <w:szCs w:val="16"/>
         </w:rPr>
-        <w:t xml:space="preserve">        </w:t>
-      </w:r>
-      <w:r>
-        <w:rPr>
-          <w:rStyle w:val="s1"/>
-          <w:rFonts w:ascii="Courier" w:hAnsi="Courier"/>
-          <w:sz w:val="16"/>
-          <w:szCs w:val="16"/>
-        </w:rPr>
-        <w:t>&lt;/academic_degree&gt;</w:t>
+        <w:t xml:space="preserve">          </w:t>
+      </w:r>
+      <w:r>
+        <w:rPr>
+          <w:rStyle w:val="s1"/>
+          <w:rFonts w:ascii="Courier" w:hAnsi="Courier"/>
+          <w:sz w:val="16"/>
+          <w:szCs w:val="16"/>
+        </w:rPr>
+        <w:t>&lt;first_name&gt;Shantenu&lt;/first_name&gt;</w:t>
       </w:r>
     </w:p>
     <w:p>
@@ -6294,16 +7349,17 @@
           <w:sz w:val="16"/>
           <w:szCs w:val="16"/>
         </w:rPr>
-        <w:t xml:space="preserve">        </w:t>
-      </w:r>
-      <w:r>
-        <w:rPr>
-          <w:rStyle w:val="s1"/>
-          <w:rFonts w:ascii="Courier" w:hAnsi="Courier"/>
-          <w:sz w:val="16"/>
-          <w:szCs w:val="16"/>
-        </w:rPr>
-        <w:t>&lt;academic_degree&gt;</w:t>
+        <w:lastRenderedPageBreak/>
+        <w:t xml:space="preserve">          </w:t>
+      </w:r>
+      <w:r>
+        <w:rPr>
+          <w:rStyle w:val="s1"/>
+          <w:rFonts w:ascii="Courier" w:hAnsi="Courier"/>
+          <w:sz w:val="16"/>
+          <w:szCs w:val="16"/>
+        </w:rPr>
+        <w:t>&lt;global_id&gt;600&lt;/global_id&gt;</w:t>
       </w:r>
     </w:p>
     <w:p>
@@ -6322,996 +7378,6 @@
           <w:sz w:val="16"/>
           <w:szCs w:val="16"/>
         </w:rPr>
-        <w:t xml:space="preserve">          </w:t>
-      </w:r>
-      <w:r>
-        <w:rPr>
-          <w:rStyle w:val="s1"/>
-          <w:rFonts w:ascii="Courier" w:hAnsi="Courier"/>
-          <w:sz w:val="16"/>
-          <w:szCs w:val="16"/>
-        </w:rPr>
-        <w:t>&lt;degree&gt;PhD&lt;/degree&gt;</w:t>
-      </w:r>
-    </w:p>
-    <w:p>
-      <w:pPr>
-        <w:pStyle w:val="p1"/>
-        <w:rPr>
-          <w:rFonts w:ascii="Courier" w:hAnsi="Courier"/>
-          <w:sz w:val="16"/>
-          <w:szCs w:val="16"/>
-        </w:rPr>
-      </w:pPr>
-      <w:r>
-        <w:rPr>
-          <w:rStyle w:val="apple-converted-space"/>
-          <w:rFonts w:ascii="Courier" w:hAnsi="Courier"/>
-          <w:sz w:val="16"/>
-          <w:szCs w:val="16"/>
-        </w:rPr>
-        <w:t xml:space="preserve">          </w:t>
-      </w:r>
-      <w:r>
-        <w:rPr>
-          <w:rStyle w:val="s1"/>
-          <w:rFonts w:ascii="Courier" w:hAnsi="Courier"/>
-          <w:sz w:val="16"/>
-          <w:szCs w:val="16"/>
-        </w:rPr>
-        <w:t>&lt;field&gt;Physics and Computer Science&lt;/field&gt;</w:t>
-      </w:r>
-    </w:p>
-    <w:p>
-      <w:pPr>
-        <w:pStyle w:val="p1"/>
-        <w:rPr>
-          <w:rFonts w:ascii="Courier" w:hAnsi="Courier"/>
-          <w:sz w:val="16"/>
-          <w:szCs w:val="16"/>
-        </w:rPr>
-      </w:pPr>
-      <w:r>
-        <w:rPr>
-          <w:rStyle w:val="apple-converted-space"/>
-          <w:rFonts w:ascii="Courier" w:hAnsi="Courier"/>
-          <w:sz w:val="16"/>
-          <w:szCs w:val="16"/>
-        </w:rPr>
-        <w:t xml:space="preserve">        </w:t>
-      </w:r>
-      <w:r>
-        <w:rPr>
-          <w:rStyle w:val="s1"/>
-          <w:rFonts w:ascii="Courier" w:hAnsi="Courier"/>
-          <w:sz w:val="16"/>
-          <w:szCs w:val="16"/>
-        </w:rPr>
-        <w:t>&lt;/academic_degree&gt;</w:t>
-      </w:r>
-    </w:p>
-    <w:p>
-      <w:pPr>
-        <w:pStyle w:val="p1"/>
-        <w:rPr>
-          <w:rFonts w:ascii="Courier" w:hAnsi="Courier"/>
-          <w:sz w:val="16"/>
-          <w:szCs w:val="16"/>
-        </w:rPr>
-      </w:pPr>
-      <w:r>
-        <w:rPr>
-          <w:rStyle w:val="apple-converted-space"/>
-          <w:rFonts w:ascii="Courier" w:hAnsi="Courier"/>
-          <w:sz w:val="16"/>
-          <w:szCs w:val="16"/>
-        </w:rPr>
-        <w:t xml:space="preserve">      </w:t>
-      </w:r>
-      <w:r>
-        <w:rPr>
-          <w:rStyle w:val="s1"/>
-          <w:rFonts w:ascii="Courier" w:hAnsi="Courier"/>
-          <w:sz w:val="16"/>
-          <w:szCs w:val="16"/>
-        </w:rPr>
-        <w:t>&lt;/academic_degree_list&gt;</w:t>
-      </w:r>
-    </w:p>
-    <w:p>
-      <w:pPr>
-        <w:pStyle w:val="p1"/>
-        <w:rPr>
-          <w:rFonts w:ascii="Courier" w:hAnsi="Courier"/>
-          <w:sz w:val="16"/>
-          <w:szCs w:val="16"/>
-        </w:rPr>
-      </w:pPr>
-      <w:r>
-        <w:rPr>
-          <w:rStyle w:val="apple-converted-space"/>
-          <w:rFonts w:ascii="Courier" w:hAnsi="Courier"/>
-          <w:sz w:val="16"/>
-          <w:szCs w:val="16"/>
-        </w:rPr>
-        <w:t xml:space="preserve">      </w:t>
-      </w:r>
-      <w:r>
-        <w:rPr>
-          <w:rStyle w:val="s1"/>
-          <w:rFonts w:ascii="Courier" w:hAnsi="Courier"/>
-          <w:sz w:val="16"/>
-          <w:szCs w:val="16"/>
-        </w:rPr>
-        <w:t>&lt;alloc_resource&gt;</w:t>
-      </w:r>
-      <w:proofErr w:type="gramStart"/>
-      <w:r>
-        <w:rPr>
-          <w:rStyle w:val="s1"/>
-          <w:rFonts w:ascii="Courier" w:hAnsi="Courier"/>
-          <w:sz w:val="16"/>
-          <w:szCs w:val="16"/>
-        </w:rPr>
-        <w:t>bridges.psc.xsede</w:t>
-      </w:r>
-      <w:proofErr w:type="gramEnd"/>
-      <w:r>
-        <w:rPr>
-          <w:rStyle w:val="s1"/>
-          <w:rFonts w:ascii="Courier" w:hAnsi="Courier"/>
-          <w:sz w:val="16"/>
-          <w:szCs w:val="16"/>
-        </w:rPr>
-        <w:t>&lt;/alloc_resource&gt;</w:t>
-      </w:r>
-    </w:p>
-    <w:p>
-      <w:pPr>
-        <w:pStyle w:val="p1"/>
-        <w:rPr>
-          <w:rFonts w:ascii="Courier" w:hAnsi="Courier"/>
-          <w:sz w:val="16"/>
-          <w:szCs w:val="16"/>
-        </w:rPr>
-      </w:pPr>
-      <w:r>
-        <w:rPr>
-          <w:rStyle w:val="apple-converted-space"/>
-          <w:rFonts w:ascii="Courier" w:hAnsi="Courier"/>
-          <w:sz w:val="16"/>
-          <w:szCs w:val="16"/>
-        </w:rPr>
-        <w:t xml:space="preserve">      </w:t>
-      </w:r>
-      <w:r>
-        <w:rPr>
-          <w:rStyle w:val="s1"/>
-          <w:rFonts w:ascii="Courier" w:hAnsi="Courier"/>
-          <w:sz w:val="16"/>
-          <w:szCs w:val="16"/>
-        </w:rPr>
-        <w:t>&lt;alloc_type&gt;new</w:t>
-      </w:r>
-      <w:r>
-        <w:rPr>
-          <w:rStyle w:val="s1"/>
-          <w:rFonts w:ascii="Courier" w:hAnsi="Courier"/>
-          <w:sz w:val="16"/>
-          <w:szCs w:val="16"/>
-        </w:rPr>
-        <w:t>&lt;/alloc_type&gt;</w:t>
-      </w:r>
-    </w:p>
-    <w:p>
-      <w:pPr>
-        <w:pStyle w:val="p1"/>
-        <w:rPr>
-          <w:rFonts w:ascii="Courier" w:hAnsi="Courier"/>
-          <w:sz w:val="16"/>
-          <w:szCs w:val="16"/>
-        </w:rPr>
-      </w:pPr>
-      <w:r>
-        <w:rPr>
-          <w:rStyle w:val="apple-converted-space"/>
-          <w:rFonts w:ascii="Courier" w:hAnsi="Courier"/>
-          <w:sz w:val="16"/>
-          <w:szCs w:val="16"/>
-        </w:rPr>
-        <w:t xml:space="preserve">      </w:t>
-      </w:r>
-      <w:r>
-        <w:rPr>
-          <w:rStyle w:val="s1"/>
-          <w:rFonts w:ascii="Courier" w:hAnsi="Courier"/>
-          <w:sz w:val="16"/>
-          <w:szCs w:val="16"/>
-        </w:rPr>
-        <w:t>&lt;charge_num&gt;TG-MCB090174&lt;/charge_num&gt;</w:t>
-      </w:r>
-    </w:p>
-    <w:p>
-      <w:pPr>
-        <w:pStyle w:val="p1"/>
-        <w:rPr>
-          <w:rFonts w:ascii="Courier" w:hAnsi="Courier"/>
-          <w:sz w:val="16"/>
-          <w:szCs w:val="16"/>
-        </w:rPr>
-      </w:pPr>
-      <w:r>
-        <w:rPr>
-          <w:rStyle w:val="apple-converted-space"/>
-          <w:rFonts w:ascii="Courier" w:hAnsi="Courier"/>
-          <w:sz w:val="16"/>
-          <w:szCs w:val="16"/>
-        </w:rPr>
-        <w:t xml:space="preserve">      </w:t>
-      </w:r>
-      <w:r>
-        <w:rPr>
-          <w:rStyle w:val="s1"/>
-          <w:rFonts w:ascii="Courier" w:hAnsi="Courier"/>
-          <w:sz w:val="16"/>
-          <w:szCs w:val="16"/>
-        </w:rPr>
-        <w:t>&lt;end_date&gt;2017-12-31&lt;/end_date&gt;</w:t>
-      </w:r>
-    </w:p>
-    <w:p>
-      <w:pPr>
-        <w:pStyle w:val="p1"/>
-        <w:rPr>
-          <w:rFonts w:ascii="Courier" w:hAnsi="Courier"/>
-          <w:sz w:val="16"/>
-          <w:szCs w:val="16"/>
-        </w:rPr>
-      </w:pPr>
-      <w:r>
-        <w:rPr>
-          <w:rStyle w:val="apple-converted-space"/>
-          <w:rFonts w:ascii="Courier" w:hAnsi="Courier"/>
-          <w:sz w:val="16"/>
-          <w:szCs w:val="16"/>
-        </w:rPr>
-        <w:t xml:space="preserve">      </w:t>
-      </w:r>
-      <w:r>
-        <w:rPr>
-          <w:rStyle w:val="s1"/>
-          <w:rFonts w:ascii="Courier" w:hAnsi="Courier"/>
-          <w:sz w:val="16"/>
-          <w:szCs w:val="16"/>
-        </w:rPr>
-        <w:t>&lt;grant_num&gt;MCB090174&lt;/grant_num&gt;</w:t>
-      </w:r>
-    </w:p>
-    <w:p>
-      <w:pPr>
-        <w:pStyle w:val="p1"/>
-        <w:rPr>
-          <w:rFonts w:ascii="Courier" w:hAnsi="Courier"/>
-          <w:sz w:val="16"/>
-          <w:szCs w:val="16"/>
-        </w:rPr>
-      </w:pPr>
-      <w:r>
-        <w:rPr>
-          <w:rStyle w:val="apple-converted-space"/>
-          <w:rFonts w:ascii="Courier" w:hAnsi="Courier"/>
-          <w:sz w:val="16"/>
-          <w:szCs w:val="16"/>
-        </w:rPr>
-        <w:t xml:space="preserve">      </w:t>
-      </w:r>
-      <w:r>
-        <w:rPr>
-          <w:rStyle w:val="s1"/>
-          <w:rFonts w:ascii="Courier" w:hAnsi="Courier"/>
-          <w:sz w:val="16"/>
-          <w:szCs w:val="16"/>
-        </w:rPr>
-        <w:t>&lt;nsf_status_code&gt;F&lt;/nsf_status_code&gt;</w:t>
-      </w:r>
-    </w:p>
-    <w:p>
-      <w:pPr>
-        <w:pStyle w:val="p1"/>
-        <w:rPr>
-          <w:rFonts w:ascii="Courier" w:hAnsi="Courier"/>
-          <w:sz w:val="16"/>
-          <w:szCs w:val="16"/>
-        </w:rPr>
-      </w:pPr>
-      <w:r>
-        <w:rPr>
-          <w:rStyle w:val="apple-converted-space"/>
-          <w:rFonts w:ascii="Courier" w:hAnsi="Courier"/>
-          <w:sz w:val="16"/>
-          <w:szCs w:val="16"/>
-        </w:rPr>
-        <w:t xml:space="preserve">      </w:t>
-      </w:r>
-      <w:r>
-        <w:rPr>
-          <w:rStyle w:val="s1"/>
-          <w:rFonts w:ascii="Courier" w:hAnsi="Courier"/>
-          <w:sz w:val="16"/>
-          <w:szCs w:val="16"/>
-        </w:rPr>
-        <w:t>&lt;pfos&gt;</w:t>
-      </w:r>
-    </w:p>
-    <w:p>
-      <w:pPr>
-        <w:pStyle w:val="p1"/>
-        <w:rPr>
-          <w:rFonts w:ascii="Courier" w:hAnsi="Courier"/>
-          <w:sz w:val="16"/>
-          <w:szCs w:val="16"/>
-        </w:rPr>
-      </w:pPr>
-      <w:r>
-        <w:rPr>
-          <w:rStyle w:val="apple-converted-space"/>
-          <w:rFonts w:ascii="Courier" w:hAnsi="Courier"/>
-          <w:sz w:val="16"/>
-          <w:szCs w:val="16"/>
-        </w:rPr>
-        <w:t xml:space="preserve">        </w:t>
-      </w:r>
-      <w:r>
-        <w:rPr>
-          <w:rStyle w:val="s1"/>
-          <w:rFonts w:ascii="Courier" w:hAnsi="Courier"/>
-          <w:sz w:val="16"/>
-          <w:szCs w:val="16"/>
-        </w:rPr>
-        <w:t>&lt;number&gt;340&lt;/number&gt;</w:t>
-      </w:r>
-    </w:p>
-    <w:p>
-      <w:pPr>
-        <w:pStyle w:val="p1"/>
-        <w:rPr>
-          <w:rFonts w:ascii="Courier" w:hAnsi="Courier"/>
-          <w:sz w:val="16"/>
-          <w:szCs w:val="16"/>
-        </w:rPr>
-      </w:pPr>
-      <w:r>
-        <w:rPr>
-          <w:rStyle w:val="apple-converted-space"/>
-          <w:rFonts w:ascii="Courier" w:hAnsi="Courier"/>
-          <w:sz w:val="16"/>
-          <w:szCs w:val="16"/>
-        </w:rPr>
-        <w:t xml:space="preserve">      </w:t>
-      </w:r>
-      <w:r>
-        <w:rPr>
-          <w:rStyle w:val="s1"/>
-          <w:rFonts w:ascii="Courier" w:hAnsi="Courier"/>
-          <w:sz w:val="16"/>
-          <w:szCs w:val="16"/>
-        </w:rPr>
-        <w:t>&lt;/pfos&gt;</w:t>
-      </w:r>
-    </w:p>
-    <w:p>
-      <w:pPr>
-        <w:pStyle w:val="p1"/>
-        <w:rPr>
-          <w:rFonts w:ascii="Courier" w:hAnsi="Courier"/>
-          <w:sz w:val="16"/>
-          <w:szCs w:val="16"/>
-        </w:rPr>
-      </w:pPr>
-      <w:r>
-        <w:rPr>
-          <w:rStyle w:val="apple-converted-space"/>
-          <w:rFonts w:ascii="Courier" w:hAnsi="Courier"/>
-          <w:sz w:val="16"/>
-          <w:szCs w:val="16"/>
-        </w:rPr>
-        <w:t xml:space="preserve">      </w:t>
-      </w:r>
-      <w:r>
-        <w:rPr>
-          <w:rStyle w:val="s1"/>
-          <w:rFonts w:ascii="Courier" w:hAnsi="Courier"/>
-          <w:sz w:val="16"/>
-          <w:szCs w:val="16"/>
-        </w:rPr>
-        <w:t>&lt;pi&gt;</w:t>
-      </w:r>
-    </w:p>
-    <w:p>
-      <w:pPr>
-        <w:pStyle w:val="p1"/>
-        <w:rPr>
-          <w:rFonts w:ascii="Courier" w:hAnsi="Courier"/>
-          <w:sz w:val="16"/>
-          <w:szCs w:val="16"/>
-        </w:rPr>
-      </w:pPr>
-      <w:r>
-        <w:rPr>
-          <w:rStyle w:val="apple-converted-space"/>
-          <w:rFonts w:ascii="Courier" w:hAnsi="Courier"/>
-          <w:sz w:val="16"/>
-          <w:szCs w:val="16"/>
-        </w:rPr>
-        <w:t xml:space="preserve">        </w:t>
-      </w:r>
-      <w:r>
-        <w:rPr>
-          <w:rStyle w:val="s1"/>
-          <w:rFonts w:ascii="Courier" w:hAnsi="Courier"/>
-          <w:sz w:val="16"/>
-          <w:szCs w:val="16"/>
-        </w:rPr>
-        <w:t>&lt;dn_list&gt;</w:t>
-      </w:r>
-    </w:p>
-    <w:p>
-      <w:pPr>
-        <w:pStyle w:val="p1"/>
-        <w:rPr>
-          <w:rFonts w:ascii="Courier" w:hAnsi="Courier"/>
-          <w:sz w:val="16"/>
-          <w:szCs w:val="16"/>
-        </w:rPr>
-      </w:pPr>
-      <w:r>
-        <w:rPr>
-          <w:rStyle w:val="apple-converted-space"/>
-          <w:rFonts w:ascii="Courier" w:hAnsi="Courier"/>
-          <w:sz w:val="16"/>
-          <w:szCs w:val="16"/>
-        </w:rPr>
-        <w:t xml:space="preserve">          </w:t>
-      </w:r>
-      <w:r>
-        <w:rPr>
-          <w:rStyle w:val="s1"/>
-          <w:rFonts w:ascii="Courier" w:hAnsi="Courier"/>
-          <w:sz w:val="16"/>
-          <w:szCs w:val="16"/>
-        </w:rPr>
-        <w:t>&lt;dn&gt;/C=US/</w:t>
-      </w:r>
-      <w:r>
-        <w:rPr>
-          <w:rStyle w:val="s1"/>
-          <w:rFonts w:ascii="Courier" w:hAnsi="Courier"/>
-          <w:sz w:val="16"/>
-          <w:szCs w:val="16"/>
-        </w:rPr>
-        <w:t>…</w:t>
-      </w:r>
-      <w:r>
-        <w:rPr>
-          <w:rStyle w:val="s1"/>
-          <w:rFonts w:ascii="Courier" w:hAnsi="Courier"/>
-          <w:sz w:val="16"/>
-          <w:szCs w:val="16"/>
-        </w:rPr>
-        <w:t xml:space="preserve"> Jha&lt;/dn&gt;</w:t>
-      </w:r>
-    </w:p>
-    <w:p>
-      <w:pPr>
-        <w:pStyle w:val="p1"/>
-        <w:rPr>
-          <w:rFonts w:ascii="Courier" w:hAnsi="Courier"/>
-          <w:sz w:val="16"/>
-          <w:szCs w:val="16"/>
-        </w:rPr>
-      </w:pPr>
-      <w:r>
-        <w:rPr>
-          <w:rStyle w:val="apple-converted-space"/>
-          <w:rFonts w:ascii="Courier" w:hAnsi="Courier"/>
-          <w:sz w:val="16"/>
-          <w:szCs w:val="16"/>
-        </w:rPr>
-        <w:t xml:space="preserve">          </w:t>
-      </w:r>
-      <w:r>
-        <w:rPr>
-          <w:rStyle w:val="s1"/>
-          <w:rFonts w:ascii="Courier" w:hAnsi="Courier"/>
-          <w:sz w:val="16"/>
-          <w:szCs w:val="16"/>
-        </w:rPr>
-        <w:t>&lt;dn&gt;/C=US/</w:t>
-      </w:r>
-      <w:r>
-        <w:rPr>
-          <w:rStyle w:val="s1"/>
-          <w:rFonts w:ascii="Courier" w:hAnsi="Courier"/>
-          <w:sz w:val="16"/>
-          <w:szCs w:val="16"/>
-        </w:rPr>
-        <w:t>…</w:t>
-      </w:r>
-      <w:r>
-        <w:rPr>
-          <w:rStyle w:val="s1"/>
-          <w:rFonts w:ascii="Courier" w:hAnsi="Courier"/>
-          <w:sz w:val="16"/>
-          <w:szCs w:val="16"/>
-        </w:rPr>
-        <w:t>/CN=Shantenu Jha&lt;/dn&gt;</w:t>
-      </w:r>
-    </w:p>
-    <w:p>
-      <w:pPr>
-        <w:pStyle w:val="p1"/>
-        <w:rPr>
-          <w:rFonts w:ascii="Courier" w:hAnsi="Courier"/>
-          <w:sz w:val="16"/>
-          <w:szCs w:val="16"/>
-        </w:rPr>
-      </w:pPr>
-      <w:r>
-        <w:rPr>
-          <w:rStyle w:val="apple-converted-space"/>
-          <w:rFonts w:ascii="Courier" w:hAnsi="Courier"/>
-          <w:sz w:val="16"/>
-          <w:szCs w:val="16"/>
-        </w:rPr>
-        <w:t xml:space="preserve">        </w:t>
-      </w:r>
-      <w:r>
-        <w:rPr>
-          <w:rStyle w:val="s1"/>
-          <w:rFonts w:ascii="Courier" w:hAnsi="Courier"/>
-          <w:sz w:val="16"/>
-          <w:szCs w:val="16"/>
-        </w:rPr>
-        <w:t>&lt;/dn_list&gt;</w:t>
-      </w:r>
-    </w:p>
-    <w:p>
-      <w:pPr>
-        <w:pStyle w:val="p1"/>
-        <w:rPr>
-          <w:rFonts w:ascii="Courier" w:hAnsi="Courier"/>
-          <w:sz w:val="16"/>
-          <w:szCs w:val="16"/>
-        </w:rPr>
-      </w:pPr>
-      <w:r>
-        <w:rPr>
-          <w:rStyle w:val="apple-converted-space"/>
-          <w:rFonts w:ascii="Courier" w:hAnsi="Courier"/>
-          <w:sz w:val="16"/>
-          <w:szCs w:val="16"/>
-        </w:rPr>
-        <w:t xml:space="preserve">        </w:t>
-      </w:r>
-      <w:r>
-        <w:rPr>
-          <w:rStyle w:val="s1"/>
-          <w:rFonts w:ascii="Courier" w:hAnsi="Courier"/>
-          <w:sz w:val="16"/>
-          <w:szCs w:val="16"/>
-        </w:rPr>
-        <w:t>&lt;personal_info&gt;</w:t>
-      </w:r>
-    </w:p>
-    <w:p>
-      <w:pPr>
-        <w:pStyle w:val="p1"/>
-        <w:rPr>
-          <w:rFonts w:ascii="Courier" w:hAnsi="Courier"/>
-          <w:sz w:val="16"/>
-          <w:szCs w:val="16"/>
-        </w:rPr>
-      </w:pPr>
-      <w:r>
-        <w:rPr>
-          <w:rStyle w:val="apple-converted-space"/>
-          <w:rFonts w:ascii="Courier" w:hAnsi="Courier"/>
-          <w:sz w:val="16"/>
-          <w:szCs w:val="16"/>
-        </w:rPr>
-        <w:t xml:space="preserve">          </w:t>
-      </w:r>
-      <w:r>
-        <w:rPr>
-          <w:rStyle w:val="s1"/>
-          <w:rFonts w:ascii="Courier" w:hAnsi="Courier"/>
-          <w:sz w:val="16"/>
-          <w:szCs w:val="16"/>
-        </w:rPr>
-        <w:t>&lt;address&gt;</w:t>
-      </w:r>
-    </w:p>
-    <w:p>
-      <w:pPr>
-        <w:pStyle w:val="p1"/>
-        <w:rPr>
-          <w:rFonts w:ascii="Courier" w:hAnsi="Courier"/>
-          <w:sz w:val="16"/>
-          <w:szCs w:val="16"/>
-        </w:rPr>
-      </w:pPr>
-      <w:r>
-        <w:rPr>
-          <w:rStyle w:val="apple-converted-space"/>
-          <w:rFonts w:ascii="Courier" w:hAnsi="Courier"/>
-          <w:sz w:val="16"/>
-          <w:szCs w:val="16"/>
-        </w:rPr>
-        <w:t xml:space="preserve">            </w:t>
-      </w:r>
-      <w:r>
-        <w:rPr>
-          <w:rStyle w:val="s1"/>
-          <w:rFonts w:ascii="Courier" w:hAnsi="Courier"/>
-          <w:sz w:val="16"/>
-          <w:szCs w:val="16"/>
-        </w:rPr>
-        <w:t>&lt;city&gt;Piscataway&lt;/city&gt;</w:t>
-      </w:r>
-    </w:p>
-    <w:p>
-      <w:pPr>
-        <w:pStyle w:val="p1"/>
-        <w:rPr>
-          <w:rFonts w:ascii="Courier" w:hAnsi="Courier"/>
-          <w:sz w:val="16"/>
-          <w:szCs w:val="16"/>
-        </w:rPr>
-      </w:pPr>
-      <w:r>
-        <w:rPr>
-          <w:rStyle w:val="apple-converted-space"/>
-          <w:rFonts w:ascii="Courier" w:hAnsi="Courier"/>
-          <w:sz w:val="16"/>
-          <w:szCs w:val="16"/>
-        </w:rPr>
-        <w:t xml:space="preserve">            </w:t>
-      </w:r>
-      <w:r>
-        <w:rPr>
-          <w:rStyle w:val="s1"/>
-          <w:rFonts w:ascii="Courier" w:hAnsi="Courier"/>
-          <w:sz w:val="16"/>
-          <w:szCs w:val="16"/>
-        </w:rPr>
-        <w:t>&lt;country&gt;9US&lt;/country&gt;</w:t>
-      </w:r>
-    </w:p>
-    <w:p>
-      <w:pPr>
-        <w:pStyle w:val="p1"/>
-        <w:rPr>
-          <w:rFonts w:ascii="Courier" w:hAnsi="Courier"/>
-          <w:sz w:val="16"/>
-          <w:szCs w:val="16"/>
-        </w:rPr>
-      </w:pPr>
-      <w:r>
-        <w:rPr>
-          <w:rStyle w:val="apple-converted-space"/>
-          <w:rFonts w:ascii="Courier" w:hAnsi="Courier"/>
-          <w:sz w:val="16"/>
-          <w:szCs w:val="16"/>
-        </w:rPr>
-        <w:t xml:space="preserve">            </w:t>
-      </w:r>
-      <w:r>
-        <w:rPr>
-          <w:rStyle w:val="s1"/>
-          <w:rFonts w:ascii="Courier" w:hAnsi="Courier"/>
-          <w:sz w:val="16"/>
-          <w:szCs w:val="16"/>
-        </w:rPr>
-        <w:t>&lt;state&gt;NJ&lt;/state&gt;</w:t>
-      </w:r>
-    </w:p>
-    <w:p>
-      <w:pPr>
-        <w:pStyle w:val="p1"/>
-        <w:rPr>
-          <w:rFonts w:ascii="Courier" w:hAnsi="Courier"/>
-          <w:sz w:val="16"/>
-          <w:szCs w:val="16"/>
-        </w:rPr>
-      </w:pPr>
-      <w:r>
-        <w:rPr>
-          <w:rStyle w:val="apple-converted-space"/>
-          <w:rFonts w:ascii="Courier" w:hAnsi="Courier"/>
-          <w:sz w:val="16"/>
-          <w:szCs w:val="16"/>
-        </w:rPr>
-        <w:t xml:space="preserve">            </w:t>
-      </w:r>
-      <w:r>
-        <w:rPr>
-          <w:rStyle w:val="s1"/>
-          <w:rFonts w:ascii="Courier" w:hAnsi="Courier"/>
-          <w:sz w:val="16"/>
-          <w:szCs w:val="16"/>
-        </w:rPr>
-        <w:t>&lt;str_address&gt;705 CoRE Building&lt;/str_address&gt;</w:t>
-      </w:r>
-    </w:p>
-    <w:p>
-      <w:pPr>
-        <w:pStyle w:val="p1"/>
-        <w:rPr>
-          <w:rFonts w:ascii="Courier" w:hAnsi="Courier"/>
-          <w:sz w:val="16"/>
-          <w:szCs w:val="16"/>
-        </w:rPr>
-      </w:pPr>
-      <w:r>
-        <w:rPr>
-          <w:rStyle w:val="apple-converted-space"/>
-          <w:rFonts w:ascii="Courier" w:hAnsi="Courier"/>
-          <w:sz w:val="16"/>
-          <w:szCs w:val="16"/>
-        </w:rPr>
-        <w:t xml:space="preserve">            </w:t>
-      </w:r>
-      <w:r>
-        <w:rPr>
-          <w:rStyle w:val="s1"/>
-          <w:rFonts w:ascii="Courier" w:hAnsi="Courier"/>
-          <w:sz w:val="16"/>
-          <w:szCs w:val="16"/>
-        </w:rPr>
-        <w:t>&lt;str_address2&gt;Busch Campus&lt;/str_address2&gt;</w:t>
-      </w:r>
-    </w:p>
-    <w:p>
-      <w:pPr>
-        <w:pStyle w:val="p1"/>
-        <w:rPr>
-          <w:rFonts w:ascii="Courier" w:hAnsi="Courier"/>
-          <w:sz w:val="16"/>
-          <w:szCs w:val="16"/>
-        </w:rPr>
-      </w:pPr>
-      <w:r>
-        <w:rPr>
-          <w:rStyle w:val="apple-converted-space"/>
-          <w:rFonts w:ascii="Courier" w:hAnsi="Courier"/>
-          <w:sz w:val="16"/>
-          <w:szCs w:val="16"/>
-        </w:rPr>
-        <w:t xml:space="preserve">            </w:t>
-      </w:r>
-      <w:r>
-        <w:rPr>
-          <w:rStyle w:val="s1"/>
-          <w:rFonts w:ascii="Courier" w:hAnsi="Courier"/>
-          <w:sz w:val="16"/>
-          <w:szCs w:val="16"/>
-        </w:rPr>
-        <w:t>&lt;zip&gt;08854-8058&lt;/zip&gt;</w:t>
-      </w:r>
-    </w:p>
-    <w:p>
-      <w:pPr>
-        <w:pStyle w:val="p1"/>
-        <w:rPr>
-          <w:rFonts w:ascii="Courier" w:hAnsi="Courier"/>
-          <w:sz w:val="16"/>
-          <w:szCs w:val="16"/>
-        </w:rPr>
-      </w:pPr>
-      <w:r>
-        <w:rPr>
-          <w:rStyle w:val="apple-converted-space"/>
-          <w:rFonts w:ascii="Courier" w:hAnsi="Courier"/>
-          <w:sz w:val="16"/>
-          <w:szCs w:val="16"/>
-        </w:rPr>
-        <w:t xml:space="preserve">          </w:t>
-      </w:r>
-      <w:r>
-        <w:rPr>
-          <w:rStyle w:val="s1"/>
-          <w:rFonts w:ascii="Courier" w:hAnsi="Courier"/>
-          <w:sz w:val="16"/>
-          <w:szCs w:val="16"/>
-        </w:rPr>
-        <w:t>&lt;/address&gt;</w:t>
-      </w:r>
-    </w:p>
-    <w:p>
-      <w:pPr>
-        <w:pStyle w:val="p1"/>
-        <w:rPr>
-          <w:rFonts w:ascii="Courier" w:hAnsi="Courier"/>
-          <w:sz w:val="16"/>
-          <w:szCs w:val="16"/>
-        </w:rPr>
-      </w:pPr>
-      <w:r>
-        <w:rPr>
-          <w:rStyle w:val="apple-converted-space"/>
-          <w:rFonts w:ascii="Courier" w:hAnsi="Courier"/>
-          <w:sz w:val="16"/>
-          <w:szCs w:val="16"/>
-        </w:rPr>
-        <w:t xml:space="preserve">          </w:t>
-      </w:r>
-      <w:r>
-        <w:rPr>
-          <w:rStyle w:val="s1"/>
-          <w:rFonts w:ascii="Courier" w:hAnsi="Courier"/>
-          <w:sz w:val="16"/>
-          <w:szCs w:val="16"/>
-        </w:rPr>
-        <w:t>&lt;business_phone&gt;</w:t>
-      </w:r>
-    </w:p>
-    <w:p>
-      <w:pPr>
-        <w:pStyle w:val="p1"/>
-        <w:rPr>
-          <w:rFonts w:ascii="Courier" w:hAnsi="Courier"/>
-          <w:sz w:val="16"/>
-          <w:szCs w:val="16"/>
-        </w:rPr>
-      </w:pPr>
-      <w:r>
-        <w:rPr>
-          <w:rStyle w:val="apple-converted-space"/>
-          <w:rFonts w:ascii="Courier" w:hAnsi="Courier"/>
-          <w:sz w:val="16"/>
-          <w:szCs w:val="16"/>
-        </w:rPr>
-        <w:t xml:space="preserve">            </w:t>
-      </w:r>
-      <w:r>
-        <w:rPr>
-          <w:rStyle w:val="s1"/>
-          <w:rFonts w:ascii="Courier" w:hAnsi="Courier"/>
-          <w:sz w:val="16"/>
-          <w:szCs w:val="16"/>
-        </w:rPr>
-        <w:t>&lt;number&gt;555-555-5555&lt;/number&gt;</w:t>
-      </w:r>
-    </w:p>
-    <w:p>
-      <w:pPr>
-        <w:pStyle w:val="p1"/>
-        <w:rPr>
-          <w:rFonts w:ascii="Courier" w:hAnsi="Courier"/>
-          <w:sz w:val="16"/>
-          <w:szCs w:val="16"/>
-        </w:rPr>
-      </w:pPr>
-      <w:r>
-        <w:rPr>
-          <w:rStyle w:val="apple-converted-space"/>
-          <w:rFonts w:ascii="Courier" w:hAnsi="Courier"/>
-          <w:sz w:val="16"/>
-          <w:szCs w:val="16"/>
-        </w:rPr>
-        <w:t xml:space="preserve">          </w:t>
-      </w:r>
-      <w:r>
-        <w:rPr>
-          <w:rStyle w:val="s1"/>
-          <w:rFonts w:ascii="Courier" w:hAnsi="Courier"/>
-          <w:sz w:val="16"/>
-          <w:szCs w:val="16"/>
-        </w:rPr>
-        <w:t>&lt;/business_phone&gt;</w:t>
-      </w:r>
-    </w:p>
-    <w:p>
-      <w:pPr>
-        <w:pStyle w:val="p1"/>
-        <w:rPr>
-          <w:rFonts w:ascii="Courier" w:hAnsi="Courier"/>
-          <w:sz w:val="16"/>
-          <w:szCs w:val="16"/>
-        </w:rPr>
-      </w:pPr>
-      <w:r>
-        <w:rPr>
-          <w:rStyle w:val="apple-converted-space"/>
-          <w:rFonts w:ascii="Courier" w:hAnsi="Courier"/>
-          <w:sz w:val="16"/>
-          <w:szCs w:val="16"/>
-        </w:rPr>
-        <w:t xml:space="preserve">          </w:t>
-      </w:r>
-      <w:r>
-        <w:rPr>
-          <w:rStyle w:val="s1"/>
-          <w:rFonts w:ascii="Courier" w:hAnsi="Courier"/>
-          <w:sz w:val="16"/>
-          <w:szCs w:val="16"/>
-        </w:rPr>
-        <w:t>&lt;email&gt;sample@sample.edu&lt;/email&gt;</w:t>
-      </w:r>
-    </w:p>
-    <w:p>
-      <w:pPr>
-        <w:pStyle w:val="p1"/>
-        <w:rPr>
-          <w:rFonts w:ascii="Courier" w:hAnsi="Courier"/>
-          <w:sz w:val="16"/>
-          <w:szCs w:val="16"/>
-        </w:rPr>
-      </w:pPr>
-      <w:r>
-        <w:rPr>
-          <w:rStyle w:val="apple-converted-space"/>
-          <w:rFonts w:ascii="Courier" w:hAnsi="Courier"/>
-          <w:sz w:val="16"/>
-          <w:szCs w:val="16"/>
-        </w:rPr>
-        <w:t xml:space="preserve">          </w:t>
-      </w:r>
-      <w:r>
-        <w:rPr>
-          <w:rStyle w:val="s1"/>
-          <w:rFonts w:ascii="Courier" w:hAnsi="Courier"/>
-          <w:sz w:val="16"/>
-          <w:szCs w:val="16"/>
-        </w:rPr>
-        <w:t>&lt;first_name&gt;Shantenu&lt;/first_name&gt;</w:t>
-      </w:r>
-    </w:p>
-    <w:p>
-      <w:pPr>
-        <w:pStyle w:val="p1"/>
-        <w:rPr>
-          <w:rFonts w:ascii="Courier" w:hAnsi="Courier"/>
-          <w:sz w:val="16"/>
-          <w:szCs w:val="16"/>
-        </w:rPr>
-      </w:pPr>
-      <w:r>
-        <w:rPr>
-          <w:rStyle w:val="apple-converted-space"/>
-          <w:rFonts w:ascii="Courier" w:hAnsi="Courier"/>
-          <w:sz w:val="16"/>
-          <w:szCs w:val="16"/>
-        </w:rPr>
-        <w:t xml:space="preserve">          </w:t>
-      </w:r>
-      <w:r>
-        <w:rPr>
-          <w:rStyle w:val="s1"/>
-          <w:rFonts w:ascii="Courier" w:hAnsi="Courier"/>
-          <w:sz w:val="16"/>
-          <w:szCs w:val="16"/>
-        </w:rPr>
-        <w:t>&lt;global_id&gt;600&lt;/global_id&gt;</w:t>
-      </w:r>
-    </w:p>
-    <w:p>
-      <w:pPr>
-        <w:pStyle w:val="p1"/>
-        <w:rPr>
-          <w:rFonts w:ascii="Courier" w:hAnsi="Courier"/>
-          <w:sz w:val="16"/>
-          <w:szCs w:val="16"/>
-        </w:rPr>
-      </w:pPr>
-      <w:r>
-        <w:rPr>
-          <w:rStyle w:val="apple-converted-space"/>
-          <w:rFonts w:ascii="Courier" w:hAnsi="Courier"/>
-          <w:sz w:val="16"/>
-          <w:szCs w:val="16"/>
-        </w:rPr>
-        <w:lastRenderedPageBreak/>
         <w:t xml:space="preserve">          </w:t>
       </w:r>
       <w:r>
@@ -8647,6 +8713,7 @@
           <w:sz w:val="16"/>
           <w:szCs w:val="16"/>
         </w:rPr>
+        <w:lastRenderedPageBreak/>
         <w:t>&lt;amie version="1.0"&gt;</w:t>
       </w:r>
     </w:p>
@@ -8666,7 +8733,6 @@
           <w:sz w:val="16"/>
           <w:szCs w:val="16"/>
         </w:rPr>
-        <w:lastRenderedPageBreak/>
         <w:t xml:space="preserve">  </w:t>
       </w:r>
       <w:r>
@@ -10408,6 +10474,7 @@
           <w:sz w:val="16"/>
           <w:szCs w:val="16"/>
         </w:rPr>
+        <w:lastRenderedPageBreak/>
         <w:t xml:space="preserve">      </w:t>
       </w:r>
       <w:r>
@@ -10436,7 +10503,6 @@
           <w:sz w:val="16"/>
           <w:szCs w:val="16"/>
         </w:rPr>
-        <w:lastRenderedPageBreak/>
         <w:t xml:space="preserve">      </w:t>
       </w:r>
       <w:r>
@@ -11586,7 +11652,6 @@
         </w:numPr>
       </w:pPr>
       <w:r>
-        <w:lastRenderedPageBreak/>
         <w:t>Data Account</w:t>
       </w:r>
       <w:r>
@@ -12892,6 +12957,7 @@
           <w:sz w:val="16"/>
           <w:szCs w:val="16"/>
         </w:rPr>
+        <w:lastRenderedPageBreak/>
         <w:t xml:space="preserve">          </w:t>
       </w:r>
       <w:r>
@@ -12948,7 +13014,6 @@
           <w:sz w:val="16"/>
           <w:szCs w:val="16"/>
         </w:rPr>
-        <w:lastRenderedPageBreak/>
         <w:t xml:space="preserve">        </w:t>
       </w:r>
       <w:r>
@@ -14309,7 +14374,6 @@
           <w:sz w:val="16"/>
           <w:szCs w:val="16"/>
         </w:rPr>
-        <w:lastRenderedPageBreak/>
         <w:t>&lt;?xml version="1.0" encoding="UTF-8"?&gt;</w:t>
       </w:r>
     </w:p>
@@ -15846,6 +15910,7 @@
           <w:sz w:val="16"/>
           <w:szCs w:val="16"/>
         </w:rPr>
+        <w:lastRenderedPageBreak/>
         <w:t xml:space="preserve">      </w:t>
       </w:r>
       <w:r>
@@ -15902,7 +15967,6 @@
           <w:sz w:val="16"/>
           <w:szCs w:val="16"/>
         </w:rPr>
-        <w:lastRenderedPageBreak/>
         <w:t xml:space="preserve">      </w:t>
       </w:r>
       <w:r>
@@ -31211,6 +31275,11 @@
         <w:docPartUnique/>
       </w:docPartObj>
     </w:sdtPr>
+    <w:sdtEndPr>
+      <w:rPr>
+        <w:rStyle w:val="PageNumber"/>
+      </w:rPr>
+    </w:sdtEndPr>
     <w:sdtContent>
       <w:p>
         <w:pPr>
@@ -31263,6 +31332,11 @@
         <w:docPartUnique/>
       </w:docPartObj>
     </w:sdtPr>
+    <w:sdtEndPr>
+      <w:rPr>
+        <w:rStyle w:val="PageNumber"/>
+      </w:rPr>
+    </w:sdtEndPr>
     <w:sdtContent>
       <w:p>
         <w:pPr>
@@ -31393,13 +31467,8 @@
       <w:r>
         <w:t xml:space="preserve"> Sfos is not required. However, if </w:t>
       </w:r>
-      <w:proofErr w:type="gramStart"/>
-      <w:r>
-        <w:t>an</w:t>
-      </w:r>
-      <w:proofErr w:type="gramEnd"/>
-      <w:r>
-        <w:t xml:space="preserve"> Sfos is specified, then the Number is required.</w:t>
+      <w:r>
+        <w:t>an Sfos is specified, then the Number is required.</w:t>
       </w:r>
     </w:p>
   </w:footnote>
@@ -31443,11 +31512,9 @@
       <w:r>
         <w:t>hh:</w:t>
       </w:r>
-      <w:proofErr w:type="gramStart"/>
       <w:r>
         <w:t>mm:ss</w:t>
       </w:r>
-      <w:proofErr w:type="gramEnd"/>
       <w:r>
         <w:rPr>
           <w:b/>
@@ -31539,13 +31606,8 @@
       <w:r>
         <w:t xml:space="preserve"> Sfos is not required. However, if </w:t>
       </w:r>
-      <w:proofErr w:type="gramStart"/>
-      <w:r>
-        <w:t>an</w:t>
-      </w:r>
-      <w:proofErr w:type="gramEnd"/>
-      <w:r>
-        <w:t xml:space="preserve"> Sfos is specified, then the Number is required.</w:t>
+      <w:r>
+        <w:t>an Sfos is specified, then the Number is required.</w:t>
       </w:r>
     </w:p>
   </w:footnote>
@@ -31611,13 +31673,8 @@
       <w:r>
         <w:t xml:space="preserve"> XML Boolean – value should be </w:t>
       </w:r>
-      <w:proofErr w:type="gramStart"/>
-      <w:r>
-        <w:t>one(</w:t>
-      </w:r>
-      <w:proofErr w:type="gramEnd"/>
-      <w:r>
-        <w:t>1) for true, zero(0) for false.</w:t>
+      <w:r>
+        <w:t>one(1) for true, zero(0) for false.</w:t>
       </w:r>
     </w:p>
   </w:footnote>
@@ -31645,11 +31702,9 @@
       <w:r>
         <w:t>hh:</w:t>
       </w:r>
-      <w:proofErr w:type="gramStart"/>
       <w:r>
         <w:t>mm:ss</w:t>
       </w:r>
-      <w:proofErr w:type="gramEnd"/>
       <w:r>
         <w:rPr>
           <w:b/>
@@ -31725,13 +31780,8 @@
       <w:r>
         <w:t xml:space="preserve"> XML Boolean – value should be </w:t>
       </w:r>
-      <w:proofErr w:type="gramStart"/>
-      <w:r>
-        <w:t>one(</w:t>
-      </w:r>
-      <w:proofErr w:type="gramEnd"/>
-      <w:r>
-        <w:t>1) for true, zero(0) for false.</w:t>
+      <w:r>
+        <w:t>one(1) for true, zero(0) for false.</w:t>
       </w:r>
     </w:p>
   </w:footnote>
@@ -34372,7 +34422,7 @@
 </file>
 
 <file path=customXml/itemProps1.xml><?xml version="1.0" encoding="utf-8"?>
-<ds:datastoreItem xmlns:ds="http://schemas.openxmlformats.org/officeDocument/2006/customXml" ds:itemID="{0A70FD81-1F7A-F048-A9E8-16FD847EAB91}">
+<ds:datastoreItem xmlns:ds="http://schemas.openxmlformats.org/officeDocument/2006/customXml" ds:itemID="{B1A0290D-33F9-284D-876F-B7C3CE81CDA2}">
   <ds:schemaRefs>
     <ds:schemaRef ds:uri="http://schemas.openxmlformats.org/officeDocument/2006/bibliography"/>
   </ds:schemaRefs>

</xml_diff>